<commit_message>
Update UML statechart diagrams
</commit_message>
<xml_diff>
--- a/Documents/Architecture and Design/UML Statechart Diagrams.docx
+++ b/Documents/Architecture and Design/UML Statechart Diagrams.docx
@@ -38,8 +38,18 @@
           <w:sz w:val="32"/>
           <w:lang w:val="en-US"/>
         </w:rPr>
-        <w:t>Project: EasiLendar</w:t>
-      </w:r>
+        <w:t xml:space="preserve">Project: </w:t>
+      </w:r>
+      <w:proofErr w:type="spellStart"/>
+      <w:r>
+        <w:rPr>
+          <w:rFonts w:ascii="Courier Std" w:hAnsi="Courier Std"/>
+          <w:sz w:val="32"/>
+          <w:lang w:val="en-US"/>
+        </w:rPr>
+        <w:t>EasiLendar</w:t>
+      </w:r>
+      <w:proofErr w:type="spellEnd"/>
     </w:p>
     <w:p>
       <w:pPr>
@@ -2349,8 +2359,8 @@
         </w:rPr>
         <w:drawing>
           <wp:inline distT="0" distB="0" distL="0" distR="0" wp14:anchorId="6F4297F2" wp14:editId="68CC0EA1">
-            <wp:extent cx="8878380" cy="4701540"/>
-            <wp:effectExtent l="0" t="0" r="0" b="3810"/>
+            <wp:extent cx="8885705" cy="4705161"/>
+            <wp:effectExtent l="0" t="0" r="0" b="635"/>
             <wp:docPr id="4" name="Picture 4"/>
             <wp:cNvGraphicFramePr>
               <a:graphicFrameLocks xmlns:a="http://schemas.openxmlformats.org/drawingml/2006/main" noChangeAspect="1"/>
@@ -2377,7 +2387,7 @@
                   <pic:spPr>
                     <a:xfrm>
                       <a:off x="0" y="0"/>
-                      <a:ext cx="8885705" cy="4705419"/>
+                      <a:ext cx="8885705" cy="4705161"/>
                     </a:xfrm>
                     <a:prstGeom prst="rect">
                       <a:avLst/>
@@ -2496,8 +2506,6 @@
         </w:rPr>
         <w:br w:type="page"/>
       </w:r>
-      <w:bookmarkStart w:id="4" w:name="_GoBack"/>
-      <w:bookmarkEnd w:id="4"/>
     </w:p>
     <w:p>
       <w:pPr>
@@ -2506,7 +2514,7 @@
           <w:rFonts w:ascii="Courier Std" w:hAnsi="Courier Std"/>
         </w:rPr>
       </w:pPr>
-      <w:bookmarkStart w:id="5" w:name="_Toc418634862"/>
+      <w:bookmarkStart w:id="4" w:name="_Toc418634862"/>
       <w:r>
         <w:rPr>
           <w:rFonts w:ascii="Courier Std" w:hAnsi="Courier Std"/>
@@ -2514,7 +2522,55 @@
         <w:lastRenderedPageBreak/>
         <w:t>III Group searching Statechart Diagrams</w:t>
       </w:r>
-      <w:bookmarkEnd w:id="5"/>
+      <w:bookmarkEnd w:id="4"/>
+      <w:r>
+        <w:rPr>
+          <w:rFonts w:ascii="Courier Std" w:hAnsi="Courier Std"/>
+          <w:b w:val="0"/>
+          <w:noProof/>
+        </w:rPr>
+        <w:drawing>
+          <wp:inline distT="0" distB="0" distL="0" distR="0" wp14:anchorId="37D59175" wp14:editId="173A1989">
+            <wp:extent cx="8972550" cy="4196715"/>
+            <wp:effectExtent l="0" t="0" r="0" b="0"/>
+            <wp:docPr id="2" name="Picture 2"/>
+            <wp:cNvGraphicFramePr>
+              <a:graphicFrameLocks xmlns:a="http://schemas.openxmlformats.org/drawingml/2006/main" noChangeAspect="1"/>
+            </wp:cNvGraphicFramePr>
+            <a:graphic xmlns:a="http://schemas.openxmlformats.org/drawingml/2006/main">
+              <a:graphicData uri="http://schemas.openxmlformats.org/drawingml/2006/picture">
+                <pic:pic xmlns:pic="http://schemas.openxmlformats.org/drawingml/2006/picture">
+                  <pic:nvPicPr>
+                    <pic:cNvPr id="2" name="Group.png"/>
+                    <pic:cNvPicPr/>
+                  </pic:nvPicPr>
+                  <pic:blipFill>
+                    <a:blip r:embed="rId10">
+                      <a:extLst>
+                        <a:ext uri="{28A0092B-C50C-407E-A947-70E740481C1C}">
+                          <a14:useLocalDpi xmlns:a14="http://schemas.microsoft.com/office/drawing/2010/main" val="0"/>
+                        </a:ext>
+                      </a:extLst>
+                    </a:blip>
+                    <a:stretch>
+                      <a:fillRect/>
+                    </a:stretch>
+                  </pic:blipFill>
+                  <pic:spPr>
+                    <a:xfrm>
+                      <a:off x="0" y="0"/>
+                      <a:ext cx="8972550" cy="4196715"/>
+                    </a:xfrm>
+                    <a:prstGeom prst="rect">
+                      <a:avLst/>
+                    </a:prstGeom>
+                  </pic:spPr>
+                </pic:pic>
+              </a:graphicData>
+            </a:graphic>
+          </wp:inline>
+        </w:drawing>
+      </w:r>
     </w:p>
     <w:p>
       <w:pPr>
@@ -2540,7 +2596,7 @@
           <w:rFonts w:ascii="Courier Std" w:hAnsi="Courier Std"/>
         </w:rPr>
       </w:pPr>
-      <w:bookmarkStart w:id="6" w:name="_Toc418634863"/>
+      <w:bookmarkStart w:id="5" w:name="_Toc418634863"/>
       <w:r>
         <w:rPr>
           <w:rFonts w:ascii="Courier Std" w:hAnsi="Courier Std"/>
@@ -2548,26 +2604,76 @@
         <w:lastRenderedPageBreak/>
         <w:t>IV Database Statechart Diagrams</w:t>
       </w:r>
+      <w:bookmarkEnd w:id="5"/>
+    </w:p>
+    <w:p>
+      <w:pPr>
+        <w:pStyle w:val="Heading2"/>
+        <w:rPr>
+          <w:rFonts w:ascii="Courier Std" w:hAnsi="Courier Std"/>
+        </w:rPr>
+      </w:pPr>
+      <w:bookmarkStart w:id="6" w:name="_Toc418634864"/>
+      <w:r>
+        <w:rPr>
+          <w:rFonts w:ascii="Courier Std" w:hAnsi="Courier Std"/>
+        </w:rPr>
+        <w:t>1. View profile Statechart diagram</w:t>
+      </w:r>
       <w:bookmarkEnd w:id="6"/>
-    </w:p>
-    <w:p>
-      <w:pPr>
-        <w:pStyle w:val="Heading2"/>
-        <w:rPr>
-          <w:rFonts w:ascii="Courier Std" w:hAnsi="Courier Std"/>
-        </w:rPr>
-      </w:pPr>
-      <w:bookmarkStart w:id="7" w:name="_Toc418634864"/>
-      <w:r>
-        <w:rPr>
-          <w:rFonts w:ascii="Courier Std" w:hAnsi="Courier Std"/>
-        </w:rPr>
-        <w:t>1. View profile Statechart diagram</w:t>
-      </w:r>
-      <w:bookmarkEnd w:id="7"/>
-    </w:p>
-    <w:p>
-      <w:pPr>
+      <w:r>
+        <w:rPr>
+          <w:rFonts w:ascii="Courier Std" w:hAnsi="Courier Std"/>
+          <w:noProof/>
+        </w:rPr>
+        <w:drawing>
+          <wp:inline distT="0" distB="0" distL="0" distR="0" wp14:anchorId="7750EAD6" wp14:editId="764DFA2B">
+            <wp:extent cx="8858250" cy="5076825"/>
+            <wp:effectExtent l="0" t="0" r="0" b="9525"/>
+            <wp:docPr id="5" name="Picture 5"/>
+            <wp:cNvGraphicFramePr>
+              <a:graphicFrameLocks xmlns:a="http://schemas.openxmlformats.org/drawingml/2006/main" noChangeAspect="1"/>
+            </wp:cNvGraphicFramePr>
+            <a:graphic xmlns:a="http://schemas.openxmlformats.org/drawingml/2006/main">
+              <a:graphicData uri="http://schemas.openxmlformats.org/drawingml/2006/picture">
+                <pic:pic xmlns:pic="http://schemas.openxmlformats.org/drawingml/2006/picture">
+                  <pic:nvPicPr>
+                    <pic:cNvPr id="5" name="View.png"/>
+                    <pic:cNvPicPr/>
+                  </pic:nvPicPr>
+                  <pic:blipFill>
+                    <a:blip r:embed="rId11">
+                      <a:extLst>
+                        <a:ext uri="{28A0092B-C50C-407E-A947-70E740481C1C}">
+                          <a14:useLocalDpi xmlns:a14="http://schemas.microsoft.com/office/drawing/2010/main" val="0"/>
+                        </a:ext>
+                      </a:extLst>
+                    </a:blip>
+                    <a:stretch>
+                      <a:fillRect/>
+                    </a:stretch>
+                  </pic:blipFill>
+                  <pic:spPr>
+                    <a:xfrm>
+                      <a:off x="0" y="0"/>
+                      <a:ext cx="8858250" cy="5076825"/>
+                    </a:xfrm>
+                    <a:prstGeom prst="rect">
+                      <a:avLst/>
+                    </a:prstGeom>
+                  </pic:spPr>
+                </pic:pic>
+              </a:graphicData>
+            </a:graphic>
+          </wp:inline>
+        </w:drawing>
+      </w:r>
+    </w:p>
+    <w:p>
+      <w:pPr>
+        <w:tabs>
+          <w:tab w:val="right" w:pos="14130"/>
+        </w:tabs>
         <w:rPr>
           <w:rFonts w:ascii="Courier Std" w:hAnsi="Courier Std" w:cs="Courier New"/>
           <w:b/>
@@ -2582,6 +2688,13 @@
         </w:rPr>
         <w:br w:type="page"/>
       </w:r>
+      <w:r>
+        <w:rPr>
+          <w:rFonts w:ascii="Courier Std" w:hAnsi="Courier Std"/>
+        </w:rPr>
+        <w:lastRenderedPageBreak/>
+        <w:tab/>
+      </w:r>
     </w:p>
     <w:p>
       <w:pPr>
@@ -2590,23 +2703,61 @@
           <w:rFonts w:ascii="Courier Std" w:hAnsi="Courier Std"/>
         </w:rPr>
       </w:pPr>
-      <w:bookmarkStart w:id="8" w:name="_Toc418634865"/>
-      <w:r>
-        <w:rPr>
-          <w:rFonts w:ascii="Courier Std" w:hAnsi="Courier Std"/>
-        </w:rPr>
-        <w:lastRenderedPageBreak/>
+      <w:bookmarkStart w:id="7" w:name="_Toc418634865"/>
+      <w:r>
+        <w:rPr>
+          <w:rFonts w:ascii="Courier Std" w:hAnsi="Courier Std"/>
+        </w:rPr>
         <w:t>2. Friend request Statechart diagram</w:t>
       </w:r>
-      <w:bookmarkEnd w:id="8"/>
-    </w:p>
-    <w:p>
-      <w:pPr>
-        <w:pStyle w:val="Heading2"/>
-        <w:rPr>
-          <w:rFonts w:ascii="Courier Std" w:hAnsi="Courier Std"/>
-        </w:rPr>
-      </w:pPr>
+      <w:bookmarkEnd w:id="7"/>
+      <w:r>
+        <w:rPr>
+          <w:rFonts w:ascii="Courier Std" w:hAnsi="Courier Std"/>
+          <w:noProof/>
+        </w:rPr>
+        <w:drawing>
+          <wp:inline distT="0" distB="0" distL="0" distR="0">
+            <wp:extent cx="8972519" cy="3538220"/>
+            <wp:effectExtent l="0" t="0" r="635" b="5080"/>
+            <wp:docPr id="6" name="Picture 6"/>
+            <wp:cNvGraphicFramePr>
+              <a:graphicFrameLocks xmlns:a="http://schemas.openxmlformats.org/drawingml/2006/main" noChangeAspect="1"/>
+            </wp:cNvGraphicFramePr>
+            <a:graphic xmlns:a="http://schemas.openxmlformats.org/drawingml/2006/main">
+              <a:graphicData uri="http://schemas.openxmlformats.org/drawingml/2006/picture">
+                <pic:pic xmlns:pic="http://schemas.openxmlformats.org/drawingml/2006/picture">
+                  <pic:nvPicPr>
+                    <pic:cNvPr id="6" name="FriendRequest.png"/>
+                    <pic:cNvPicPr/>
+                  </pic:nvPicPr>
+                  <pic:blipFill>
+                    <a:blip r:embed="rId12">
+                      <a:extLst>
+                        <a:ext uri="{28A0092B-C50C-407E-A947-70E740481C1C}">
+                          <a14:useLocalDpi xmlns:a14="http://schemas.microsoft.com/office/drawing/2010/main" val="0"/>
+                        </a:ext>
+                      </a:extLst>
+                    </a:blip>
+                    <a:stretch>
+                      <a:fillRect/>
+                    </a:stretch>
+                  </pic:blipFill>
+                  <pic:spPr>
+                    <a:xfrm>
+                      <a:off x="0" y="0"/>
+                      <a:ext cx="8972519" cy="3538220"/>
+                    </a:xfrm>
+                    <a:prstGeom prst="rect">
+                      <a:avLst/>
+                    </a:prstGeom>
+                  </pic:spPr>
+                </pic:pic>
+              </a:graphicData>
+            </a:graphic>
+          </wp:inline>
+        </w:drawing>
+      </w:r>
       <w:r>
         <w:rPr>
           <w:rFonts w:ascii="Courier Std" w:hAnsi="Courier Std"/>
@@ -2637,7 +2788,7 @@
           <w:rFonts w:ascii="Courier Std" w:hAnsi="Courier Std"/>
         </w:rPr>
       </w:pPr>
-      <w:bookmarkStart w:id="9" w:name="_Toc418634866"/>
+      <w:bookmarkStart w:id="8" w:name="_Toc418634866"/>
       <w:r>
         <w:rPr>
           <w:rFonts w:ascii="Courier Std" w:hAnsi="Courier Std"/>
@@ -2645,12 +2796,53 @@
         <w:lastRenderedPageBreak/>
         <w:t>3. Friend delete Statechart diagram</w:t>
       </w:r>
-      <w:bookmarkEnd w:id="9"/>
-      <w:r>
-        <w:rPr>
-          <w:rFonts w:ascii="Courier Std" w:hAnsi="Courier Std"/>
-        </w:rPr>
-        <w:tab/>
+      <w:bookmarkEnd w:id="8"/>
+      <w:r>
+        <w:rPr>
+          <w:rFonts w:ascii="Courier Std" w:hAnsi="Courier Std"/>
+          <w:noProof/>
+        </w:rPr>
+        <w:drawing>
+          <wp:inline distT="0" distB="0" distL="0" distR="0">
+            <wp:extent cx="8972550" cy="3538220"/>
+            <wp:effectExtent l="0" t="0" r="0" b="5080"/>
+            <wp:docPr id="7" name="Picture 7"/>
+            <wp:cNvGraphicFramePr>
+              <a:graphicFrameLocks xmlns:a="http://schemas.openxmlformats.org/drawingml/2006/main" noChangeAspect="1"/>
+            </wp:cNvGraphicFramePr>
+            <a:graphic xmlns:a="http://schemas.openxmlformats.org/drawingml/2006/main">
+              <a:graphicData uri="http://schemas.openxmlformats.org/drawingml/2006/picture">
+                <pic:pic xmlns:pic="http://schemas.openxmlformats.org/drawingml/2006/picture">
+                  <pic:nvPicPr>
+                    <pic:cNvPr id="7" name="DelFriend.png"/>
+                    <pic:cNvPicPr/>
+                  </pic:nvPicPr>
+                  <pic:blipFill>
+                    <a:blip r:embed="rId13">
+                      <a:extLst>
+                        <a:ext uri="{28A0092B-C50C-407E-A947-70E740481C1C}">
+                          <a14:useLocalDpi xmlns:a14="http://schemas.microsoft.com/office/drawing/2010/main" val="0"/>
+                        </a:ext>
+                      </a:extLst>
+                    </a:blip>
+                    <a:stretch>
+                      <a:fillRect/>
+                    </a:stretch>
+                  </pic:blipFill>
+                  <pic:spPr>
+                    <a:xfrm>
+                      <a:off x="0" y="0"/>
+                      <a:ext cx="8972550" cy="3538220"/>
+                    </a:xfrm>
+                    <a:prstGeom prst="rect">
+                      <a:avLst/>
+                    </a:prstGeom>
+                  </pic:spPr>
+                </pic:pic>
+              </a:graphicData>
+            </a:graphic>
+          </wp:inline>
+        </w:drawing>
       </w:r>
     </w:p>
     <w:p>
@@ -2664,22 +2856,6 @@
         <w:rPr>
           <w:rFonts w:ascii="Courier Std" w:hAnsi="Courier Std"/>
         </w:rPr>
-        <w:tab/>
-      </w:r>
-    </w:p>
-    <w:p>
-      <w:pPr>
-        <w:rPr>
-          <w:rFonts w:ascii="Courier Std" w:hAnsi="Courier Std" w:cs="Courier New"/>
-          <w:sz w:val="28"/>
-          <w:szCs w:val="28"/>
-          <w:lang w:val="en-US"/>
-        </w:rPr>
-      </w:pPr>
-      <w:r>
-        <w:rPr>
-          <w:rFonts w:ascii="Courier Std" w:hAnsi="Courier Std"/>
-        </w:rPr>
         <w:br w:type="page"/>
       </w:r>
     </w:p>
@@ -2690,7 +2866,7 @@
           <w:rFonts w:ascii="Courier Std" w:hAnsi="Courier Std"/>
         </w:rPr>
       </w:pPr>
-      <w:bookmarkStart w:id="10" w:name="_Toc418634867"/>
+      <w:bookmarkStart w:id="9" w:name="_Toc418634867"/>
       <w:r>
         <w:rPr>
           <w:rFonts w:ascii="Courier Std" w:hAnsi="Courier Std"/>
@@ -2716,12 +2892,53 @@
         </w:rPr>
         <w:t xml:space="preserve"> Statechart diagram</w:t>
       </w:r>
-      <w:bookmarkEnd w:id="10"/>
-      <w:r>
-        <w:rPr>
-          <w:rFonts w:ascii="Courier Std" w:hAnsi="Courier Std"/>
-        </w:rPr>
-        <w:tab/>
+      <w:bookmarkEnd w:id="9"/>
+      <w:r>
+        <w:rPr>
+          <w:rFonts w:ascii="Courier Std" w:hAnsi="Courier Std"/>
+          <w:noProof/>
+        </w:rPr>
+        <w:drawing>
+          <wp:inline distT="0" distB="0" distL="0" distR="0">
+            <wp:extent cx="8972550" cy="3538220"/>
+            <wp:effectExtent l="0" t="0" r="0" b="5080"/>
+            <wp:docPr id="8" name="Picture 8"/>
+            <wp:cNvGraphicFramePr>
+              <a:graphicFrameLocks xmlns:a="http://schemas.openxmlformats.org/drawingml/2006/main" noChangeAspect="1"/>
+            </wp:cNvGraphicFramePr>
+            <a:graphic xmlns:a="http://schemas.openxmlformats.org/drawingml/2006/main">
+              <a:graphicData uri="http://schemas.openxmlformats.org/drawingml/2006/picture">
+                <pic:pic xmlns:pic="http://schemas.openxmlformats.org/drawingml/2006/picture">
+                  <pic:nvPicPr>
+                    <pic:cNvPr id="8" name="AcceptFriend.png"/>
+                    <pic:cNvPicPr/>
+                  </pic:nvPicPr>
+                  <pic:blipFill>
+                    <a:blip r:embed="rId14">
+                      <a:extLst>
+                        <a:ext uri="{28A0092B-C50C-407E-A947-70E740481C1C}">
+                          <a14:useLocalDpi xmlns:a14="http://schemas.microsoft.com/office/drawing/2010/main" val="0"/>
+                        </a:ext>
+                      </a:extLst>
+                    </a:blip>
+                    <a:stretch>
+                      <a:fillRect/>
+                    </a:stretch>
+                  </pic:blipFill>
+                  <pic:spPr>
+                    <a:xfrm>
+                      <a:off x="0" y="0"/>
+                      <a:ext cx="8972550" cy="3538220"/>
+                    </a:xfrm>
+                    <a:prstGeom prst="rect">
+                      <a:avLst/>
+                    </a:prstGeom>
+                  </pic:spPr>
+                </pic:pic>
+              </a:graphicData>
+            </a:graphic>
+          </wp:inline>
+        </w:drawing>
       </w:r>
     </w:p>
     <w:p>
@@ -2748,7 +2965,7 @@
           <w:rFonts w:ascii="Courier Std" w:hAnsi="Courier Std"/>
         </w:rPr>
       </w:pPr>
-      <w:bookmarkStart w:id="11" w:name="_Toc418634868"/>
+      <w:bookmarkStart w:id="10" w:name="_Toc418634868"/>
       <w:r>
         <w:rPr>
           <w:rFonts w:ascii="Courier Std" w:hAnsi="Courier Std"/>
@@ -2756,7 +2973,54 @@
         <w:lastRenderedPageBreak/>
         <w:t>V. Setting Statechart diagram</w:t>
       </w:r>
-      <w:bookmarkEnd w:id="11"/>
+      <w:bookmarkEnd w:id="10"/>
+      <w:r>
+        <w:rPr>
+          <w:rFonts w:ascii="Courier Std" w:hAnsi="Courier Std"/>
+          <w:noProof/>
+        </w:rPr>
+        <w:drawing>
+          <wp:inline distT="0" distB="0" distL="0" distR="0">
+            <wp:extent cx="7715250" cy="3028950"/>
+            <wp:effectExtent l="0" t="0" r="0" b="0"/>
+            <wp:docPr id="10" name="Picture 10"/>
+            <wp:cNvGraphicFramePr>
+              <a:graphicFrameLocks xmlns:a="http://schemas.openxmlformats.org/drawingml/2006/main" noChangeAspect="1"/>
+            </wp:cNvGraphicFramePr>
+            <a:graphic xmlns:a="http://schemas.openxmlformats.org/drawingml/2006/main">
+              <a:graphicData uri="http://schemas.openxmlformats.org/drawingml/2006/picture">
+                <pic:pic xmlns:pic="http://schemas.openxmlformats.org/drawingml/2006/picture">
+                  <pic:nvPicPr>
+                    <pic:cNvPr id="10" name="Setting.png"/>
+                    <pic:cNvPicPr/>
+                  </pic:nvPicPr>
+                  <pic:blipFill>
+                    <a:blip r:embed="rId15">
+                      <a:extLst>
+                        <a:ext uri="{28A0092B-C50C-407E-A947-70E740481C1C}">
+                          <a14:useLocalDpi xmlns:a14="http://schemas.microsoft.com/office/drawing/2010/main" val="0"/>
+                        </a:ext>
+                      </a:extLst>
+                    </a:blip>
+                    <a:stretch>
+                      <a:fillRect/>
+                    </a:stretch>
+                  </pic:blipFill>
+                  <pic:spPr>
+                    <a:xfrm>
+                      <a:off x="0" y="0"/>
+                      <a:ext cx="7715250" cy="3028950"/>
+                    </a:xfrm>
+                    <a:prstGeom prst="rect">
+                      <a:avLst/>
+                    </a:prstGeom>
+                  </pic:spPr>
+                </pic:pic>
+              </a:graphicData>
+            </a:graphic>
+          </wp:inline>
+        </w:drawing>
+      </w:r>
     </w:p>
     <w:p>
       <w:pPr>
@@ -2782,7 +3046,7 @@
           <w:rFonts w:ascii="Courier Std" w:hAnsi="Courier Std"/>
         </w:rPr>
       </w:pPr>
-      <w:bookmarkStart w:id="12" w:name="_Toc418634869"/>
+      <w:bookmarkStart w:id="11" w:name="_Toc418634869"/>
       <w:r>
         <w:rPr>
           <w:rFonts w:ascii="Courier Std" w:hAnsi="Courier Std"/>
@@ -2790,22 +3054,71 @@
         <w:lastRenderedPageBreak/>
         <w:t>VI To-do Statechart diagram</w:t>
       </w:r>
+      <w:bookmarkEnd w:id="11"/>
+    </w:p>
+    <w:p>
+      <w:pPr>
+        <w:pStyle w:val="Heading2"/>
+        <w:rPr>
+          <w:rFonts w:ascii="Courier Std" w:hAnsi="Courier Std"/>
+        </w:rPr>
+      </w:pPr>
+      <w:bookmarkStart w:id="12" w:name="_Toc418634870"/>
+      <w:r>
+        <w:rPr>
+          <w:rFonts w:ascii="Courier Std" w:hAnsi="Courier Std"/>
+        </w:rPr>
+        <w:t>1. Main diagram</w:t>
+      </w:r>
       <w:bookmarkEnd w:id="12"/>
-    </w:p>
-    <w:p>
-      <w:pPr>
-        <w:pStyle w:val="Heading2"/>
-        <w:rPr>
-          <w:rFonts w:ascii="Courier Std" w:hAnsi="Courier Std"/>
-        </w:rPr>
-      </w:pPr>
-      <w:bookmarkStart w:id="13" w:name="_Toc418634870"/>
-      <w:r>
-        <w:rPr>
-          <w:rFonts w:ascii="Courier Std" w:hAnsi="Courier Std"/>
-        </w:rPr>
-        <w:t>1. Main diagram</w:t>
-      </w:r>
+      <w:r>
+        <w:rPr>
+          <w:rFonts w:ascii="Courier Std" w:hAnsi="Courier Std"/>
+          <w:noProof/>
+        </w:rPr>
+        <w:drawing>
+          <wp:inline distT="0" distB="0" distL="0" distR="0">
+            <wp:extent cx="8972525" cy="4895850"/>
+            <wp:effectExtent l="0" t="0" r="635" b="0"/>
+            <wp:docPr id="11" name="Picture 11"/>
+            <wp:cNvGraphicFramePr>
+              <a:graphicFrameLocks xmlns:a="http://schemas.openxmlformats.org/drawingml/2006/main" noChangeAspect="1"/>
+            </wp:cNvGraphicFramePr>
+            <a:graphic xmlns:a="http://schemas.openxmlformats.org/drawingml/2006/main">
+              <a:graphicData uri="http://schemas.openxmlformats.org/drawingml/2006/picture">
+                <pic:pic xmlns:pic="http://schemas.openxmlformats.org/drawingml/2006/picture">
+                  <pic:nvPicPr>
+                    <pic:cNvPr id="11" name="TodoMain.png"/>
+                    <pic:cNvPicPr/>
+                  </pic:nvPicPr>
+                  <pic:blipFill>
+                    <a:blip r:embed="rId16">
+                      <a:extLst>
+                        <a:ext uri="{28A0092B-C50C-407E-A947-70E740481C1C}">
+                          <a14:useLocalDpi xmlns:a14="http://schemas.microsoft.com/office/drawing/2010/main" val="0"/>
+                        </a:ext>
+                      </a:extLst>
+                    </a:blip>
+                    <a:stretch>
+                      <a:fillRect/>
+                    </a:stretch>
+                  </pic:blipFill>
+                  <pic:spPr>
+                    <a:xfrm>
+                      <a:off x="0" y="0"/>
+                      <a:ext cx="8972525" cy="4895850"/>
+                    </a:xfrm>
+                    <a:prstGeom prst="rect">
+                      <a:avLst/>
+                    </a:prstGeom>
+                  </pic:spPr>
+                </pic:pic>
+              </a:graphicData>
+            </a:graphic>
+          </wp:inline>
+        </w:drawing>
+      </w:r>
+      <w:bookmarkStart w:id="13" w:name="_GoBack"/>
       <w:bookmarkEnd w:id="13"/>
     </w:p>
     <w:p>
@@ -3213,8 +3526,8 @@
       </w:pPr>
     </w:p>
     <w:sectPr>
-      <w:headerReference w:type="default" r:id="rId10"/>
-      <w:footerReference w:type="default" r:id="rId11"/>
+      <w:headerReference w:type="default" r:id="rId17"/>
+      <w:footerReference w:type="default" r:id="rId18"/>
       <w:pgSz w:w="16838" w:h="11906" w:orient="landscape" w:code="9"/>
       <w:pgMar w:top="540" w:right="1268" w:bottom="720" w:left="1440" w:header="720" w:footer="720" w:gutter="0"/>
       <w:cols w:space="720"/>
@@ -3305,7 +3618,7 @@
             <w:rFonts w:ascii="Courier Std" w:hAnsi="Courier Std"/>
             <w:noProof/>
           </w:rPr>
-          <w:t>5</w:t>
+          <w:t>13</w:t>
         </w:r>
         <w:r>
           <w:rPr>
@@ -3320,6 +3633,7 @@
           </w:rPr>
           <w:t xml:space="preserve"> | </w:t>
         </w:r>
+        <w:proofErr w:type="spellStart"/>
         <w:r>
           <w:rPr>
             <w:rFonts w:ascii="Courier Std" w:hAnsi="Courier Std"/>
@@ -3328,6 +3642,7 @@
           </w:rPr>
           <w:t>Page</w:t>
         </w:r>
+        <w:proofErr w:type="spellEnd"/>
       </w:p>
     </w:sdtContent>
   </w:sdt>
@@ -3378,6 +3693,7 @@
         <w:lang w:val="en-US"/>
       </w:rPr>
     </w:pPr>
+    <w:proofErr w:type="spellStart"/>
     <w:r>
       <w:rPr>
         <w:rFonts w:ascii="Courier New" w:hAnsi="Courier New" w:cs="Courier New"/>
@@ -3387,7 +3703,19 @@
         <w:szCs w:val="32"/>
         <w:lang w:val="en-US"/>
       </w:rPr>
-      <w:t>EasiLendar – UML Statechart Diagrams</w:t>
+      <w:t>EasiLendar</w:t>
+    </w:r>
+    <w:proofErr w:type="spellEnd"/>
+    <w:r>
+      <w:rPr>
+        <w:rFonts w:ascii="Courier New" w:hAnsi="Courier New" w:cs="Courier New"/>
+        <w:i/>
+        <w:color w:val="A6A6A6" w:themeColor="background1" w:themeShade="A6"/>
+        <w:sz w:val="28"/>
+        <w:szCs w:val="32"/>
+        <w:lang w:val="en-US"/>
+      </w:rPr>
+      <w:t xml:space="preserve"> – UML Statechart Diagrams</w:t>
     </w:r>
   </w:p>
 </w:hdr>
@@ -4399,7 +4727,7 @@
 </file>
 
 <file path=customXml/itemProps1.xml><?xml version="1.0" encoding="utf-8"?>
-<ds:datastoreItem xmlns:ds="http://schemas.openxmlformats.org/officeDocument/2006/customXml" ds:itemID="{60AFB978-75E4-4E12-9209-CCE6EFA99E46}">
+<ds:datastoreItem xmlns:ds="http://schemas.openxmlformats.org/officeDocument/2006/customXml" ds:itemID="{28855098-19E8-45F9-B2F0-61DBB89639A7}">
   <ds:schemaRefs>
     <ds:schemaRef ds:uri="http://schemas.openxmlformats.org/officeDocument/2006/bibliography"/>
   </ds:schemaRefs>

</xml_diff>

<commit_message>
Update UML Statechart Diagrams with new state.
</commit_message>
<xml_diff>
--- a/Documents/Architecture and Design/UML Statechart Diagrams.docx
+++ b/Documents/Architecture and Design/UML Statechart Diagrams.docx
@@ -103,27 +103,6 @@
           <w:lang w:val="en-US"/>
         </w:rPr>
         <w:t>Last update: 06/05/2015</w:t>
-      </w:r>
-    </w:p>
-    <w:p>
-      <w:pPr>
-        <w:rPr>
-          <w:rFonts w:ascii="Courier Std" w:hAnsi="Courier Std" w:cs="Courier New"/>
-          <w:b/>
-          <w:sz w:val="28"/>
-          <w:szCs w:val="28"/>
-          <w:lang w:val="en-US"/>
-        </w:rPr>
-      </w:pPr>
-      <w:r>
-        <w:rPr>
-          <w:rFonts w:ascii="Courier Std" w:hAnsi="Courier Std" w:cs="Courier New"/>
-          <w:b/>
-          <w:sz w:val="28"/>
-          <w:szCs w:val="28"/>
-          <w:lang w:val="en-US"/>
-        </w:rPr>
-        <w:br w:type="page"/>
       </w:r>
     </w:p>
     <w:sdt>
@@ -149,6 +128,29 @@
         </w:rPr>
       </w:sdtEndPr>
       <w:sdtContent>
+        <w:p>
+          <w:pPr>
+            <w:pStyle w:val="TOCHeading"/>
+            <w:ind w:right="278"/>
+            <w:jc w:val="center"/>
+            <w:rPr>
+              <w:rFonts w:ascii="Courier Std" w:eastAsiaTheme="minorHAnsi" w:hAnsi="Courier Std" w:cstheme="minorBidi"/>
+              <w:color w:val="auto"/>
+              <w:sz w:val="22"/>
+              <w:szCs w:val="22"/>
+              <w:lang w:val="vi-VN"/>
+            </w:rPr>
+            <w:sectPr>
+              <w:headerReference w:type="default" r:id="rId7"/>
+              <w:footerReference w:type="default" r:id="rId8"/>
+              <w:pgSz w:w="16838" w:h="11906" w:orient="landscape" w:code="9"/>
+              <w:pgMar w:top="540" w:right="1268" w:bottom="720" w:left="1440" w:header="720" w:footer="720" w:gutter="0"/>
+              <w:cols w:space="720"/>
+              <w:titlePg/>
+              <w:docGrid w:linePitch="360"/>
+            </w:sectPr>
+          </w:pPr>
+        </w:p>
         <w:p>
           <w:pPr>
             <w:pStyle w:val="TOCHeading"/>
@@ -162,16 +164,24 @@
             <w:rPr>
               <w:rFonts w:ascii="Courier Std" w:hAnsi="Courier Std"/>
             </w:rPr>
-            <w:t>Table of Contents</w:t>
+            <w:lastRenderedPageBreak/>
+            <w:t>Table of Cont</w:t>
+          </w:r>
+          <w:bookmarkStart w:id="0" w:name="_GoBack"/>
+          <w:bookmarkEnd w:id="0"/>
+          <w:r>
+            <w:rPr>
+              <w:rFonts w:ascii="Courier Std" w:hAnsi="Courier Std"/>
+            </w:rPr>
+            <w:t>ents</w:t>
           </w:r>
         </w:p>
         <w:p>
           <w:pPr>
             <w:pStyle w:val="TOC1"/>
             <w:tabs>
-              <w:tab w:val="right" w:leader="dot" w:pos="14120"/>
+              <w:tab w:val="right" w:leader="dot" w:pos="10440"/>
             </w:tabs>
-            <w:spacing w:line="240" w:lineRule="auto"/>
             <w:rPr>
               <w:rStyle w:val="IntenseReference"/>
             </w:rPr>
@@ -194,7 +204,7 @@
             </w:rPr>
             <w:fldChar w:fldCharType="separate"/>
           </w:r>
-          <w:hyperlink w:anchor="_Toc419063703" w:history="1">
+          <w:hyperlink w:anchor="_Toc419067689" w:history="1">
             <w:r>
               <w:rPr>
                 <w:rStyle w:val="IntenseReference"/>
@@ -220,7 +230,7 @@
                 <w:rStyle w:val="IntenseReference"/>
                 <w:webHidden/>
               </w:rPr>
-              <w:instrText xml:space="preserve"> PAGEREF _Toc419063703 \h </w:instrText>
+              <w:instrText xml:space="preserve"> PAGEREF _Toc419067689 \h </w:instrText>
             </w:r>
             <w:r>
               <w:rPr>
@@ -238,6 +248,7 @@
             <w:r>
               <w:rPr>
                 <w:rStyle w:val="IntenseReference"/>
+                <w:noProof/>
                 <w:webHidden/>
               </w:rPr>
               <w:t>3</w:t>
@@ -255,14 +266,13 @@
           <w:pPr>
             <w:pStyle w:val="TOC1"/>
             <w:tabs>
-              <w:tab w:val="right" w:leader="dot" w:pos="14120"/>
+              <w:tab w:val="right" w:leader="dot" w:pos="10440"/>
             </w:tabs>
-            <w:spacing w:line="240" w:lineRule="auto"/>
             <w:rPr>
               <w:rStyle w:val="IntenseReference"/>
             </w:rPr>
           </w:pPr>
-          <w:hyperlink w:anchor="_Toc419063704" w:history="1">
+          <w:hyperlink w:anchor="_Toc419067690" w:history="1">
             <w:r>
               <w:rPr>
                 <w:rStyle w:val="IntenseReference"/>
@@ -288,7 +298,7 @@
                 <w:rStyle w:val="IntenseReference"/>
                 <w:webHidden/>
               </w:rPr>
-              <w:instrText xml:space="preserve"> PAGEREF _Toc419063704 \h </w:instrText>
+              <w:instrText xml:space="preserve"> PAGEREF _Toc419067690 \h </w:instrText>
             </w:r>
             <w:r>
               <w:rPr>
@@ -306,6 +316,7 @@
             <w:r>
               <w:rPr>
                 <w:rStyle w:val="IntenseReference"/>
+                <w:noProof/>
                 <w:webHidden/>
               </w:rPr>
               <w:t>4</w:t>
@@ -323,19 +334,18 @@
           <w:pPr>
             <w:pStyle w:val="TOC1"/>
             <w:tabs>
-              <w:tab w:val="right" w:leader="dot" w:pos="14120"/>
+              <w:tab w:val="right" w:leader="dot" w:pos="10440"/>
             </w:tabs>
-            <w:spacing w:line="240" w:lineRule="auto"/>
             <w:rPr>
               <w:rStyle w:val="IntenseReference"/>
             </w:rPr>
           </w:pPr>
-          <w:hyperlink w:anchor="_Toc419063705" w:history="1">
-            <w:r>
-              <w:rPr>
-                <w:rStyle w:val="IntenseReference"/>
-              </w:rPr>
-              <w:t>III Home Statechart Diagram</w:t>
+          <w:hyperlink w:anchor="_Toc419067691" w:history="1">
+            <w:r>
+              <w:rPr>
+                <w:rStyle w:val="IntenseReference"/>
+              </w:rPr>
+              <w:t>III. Home Statechart Diagram</w:t>
             </w:r>
             <w:r>
               <w:rPr>
@@ -356,7 +366,7 @@
                 <w:rStyle w:val="IntenseReference"/>
                 <w:webHidden/>
               </w:rPr>
-              <w:instrText xml:space="preserve"> PAGEREF _Toc419063705 \h </w:instrText>
+              <w:instrText xml:space="preserve"> PAGEREF _Toc419067691 \h </w:instrText>
             </w:r>
             <w:r>
               <w:rPr>
@@ -374,6 +384,7 @@
             <w:r>
               <w:rPr>
                 <w:rStyle w:val="IntenseReference"/>
+                <w:noProof/>
                 <w:webHidden/>
               </w:rPr>
               <w:t>5</w:t>
@@ -391,19 +402,18 @@
           <w:pPr>
             <w:pStyle w:val="TOC1"/>
             <w:tabs>
-              <w:tab w:val="right" w:leader="dot" w:pos="14120"/>
+              <w:tab w:val="right" w:leader="dot" w:pos="10440"/>
             </w:tabs>
-            <w:spacing w:line="240" w:lineRule="auto"/>
             <w:rPr>
               <w:rStyle w:val="IntenseReference"/>
             </w:rPr>
           </w:pPr>
-          <w:hyperlink w:anchor="_Toc419063706" w:history="1">
-            <w:r>
-              <w:rPr>
-                <w:rStyle w:val="IntenseReference"/>
-              </w:rPr>
-              <w:t>III Single searching Statechart Diagrams</w:t>
+          <w:hyperlink w:anchor="_Toc419067692" w:history="1">
+            <w:r>
+              <w:rPr>
+                <w:rStyle w:val="IntenseReference"/>
+              </w:rPr>
+              <w:t>IV. Event Statechart Diagrams</w:t>
             </w:r>
             <w:r>
               <w:rPr>
@@ -424,7 +434,7 @@
                 <w:rStyle w:val="IntenseReference"/>
                 <w:webHidden/>
               </w:rPr>
-              <w:instrText xml:space="preserve"> PAGEREF _Toc419063706 \h </w:instrText>
+              <w:instrText xml:space="preserve"> PAGEREF _Toc419067692 \h </w:instrText>
             </w:r>
             <w:r>
               <w:rPr>
@@ -442,9 +452,214 @@
             <w:r>
               <w:rPr>
                 <w:rStyle w:val="IntenseReference"/>
+                <w:noProof/>
                 <w:webHidden/>
               </w:rPr>
               <w:t>6</w:t>
+            </w:r>
+            <w:r>
+              <w:rPr>
+                <w:rStyle w:val="IntenseReference"/>
+                <w:webHidden/>
+              </w:rPr>
+              <w:fldChar w:fldCharType="end"/>
+            </w:r>
+          </w:hyperlink>
+        </w:p>
+        <w:p>
+          <w:pPr>
+            <w:pStyle w:val="TOC2"/>
+            <w:tabs>
+              <w:tab w:val="right" w:leader="dot" w:pos="10440"/>
+            </w:tabs>
+            <w:rPr>
+              <w:rStyle w:val="IntenseReference"/>
+            </w:rPr>
+          </w:pPr>
+          <w:hyperlink w:anchor="_Toc419067693" w:history="1">
+            <w:r>
+              <w:rPr>
+                <w:rStyle w:val="IntenseReference"/>
+              </w:rPr>
+              <w:t>1. Create event Statechart Diagram</w:t>
+            </w:r>
+            <w:r>
+              <w:rPr>
+                <w:rStyle w:val="IntenseReference"/>
+                <w:webHidden/>
+              </w:rPr>
+              <w:tab/>
+            </w:r>
+            <w:r>
+              <w:rPr>
+                <w:rStyle w:val="IntenseReference"/>
+                <w:webHidden/>
+              </w:rPr>
+              <w:fldChar w:fldCharType="begin"/>
+            </w:r>
+            <w:r>
+              <w:rPr>
+                <w:rStyle w:val="IntenseReference"/>
+                <w:webHidden/>
+              </w:rPr>
+              <w:instrText xml:space="preserve"> PAGEREF _Toc419067693 \h </w:instrText>
+            </w:r>
+            <w:r>
+              <w:rPr>
+                <w:rStyle w:val="IntenseReference"/>
+                <w:webHidden/>
+              </w:rPr>
+            </w:r>
+            <w:r>
+              <w:rPr>
+                <w:rStyle w:val="IntenseReference"/>
+                <w:webHidden/>
+              </w:rPr>
+              <w:fldChar w:fldCharType="separate"/>
+            </w:r>
+            <w:r>
+              <w:rPr>
+                <w:rStyle w:val="IntenseReference"/>
+                <w:noProof/>
+                <w:webHidden/>
+              </w:rPr>
+              <w:t>6</w:t>
+            </w:r>
+            <w:r>
+              <w:rPr>
+                <w:rStyle w:val="IntenseReference"/>
+                <w:webHidden/>
+              </w:rPr>
+              <w:fldChar w:fldCharType="end"/>
+            </w:r>
+          </w:hyperlink>
+        </w:p>
+        <w:p>
+          <w:pPr>
+            <w:pStyle w:val="TOC2"/>
+            <w:tabs>
+              <w:tab w:val="right" w:leader="dot" w:pos="10440"/>
+            </w:tabs>
+            <w:rPr>
+              <w:rStyle w:val="IntenseReference"/>
+            </w:rPr>
+          </w:pPr>
+          <w:hyperlink w:anchor="_Toc419067694" w:history="1">
+            <w:r>
+              <w:rPr>
+                <w:rStyle w:val="IntenseReference"/>
+              </w:rPr>
+              <w:t>2. Edit event Statechart Diagram</w:t>
+            </w:r>
+            <w:r>
+              <w:rPr>
+                <w:rStyle w:val="IntenseReference"/>
+                <w:webHidden/>
+              </w:rPr>
+              <w:tab/>
+            </w:r>
+            <w:r>
+              <w:rPr>
+                <w:rStyle w:val="IntenseReference"/>
+                <w:webHidden/>
+              </w:rPr>
+              <w:fldChar w:fldCharType="begin"/>
+            </w:r>
+            <w:r>
+              <w:rPr>
+                <w:rStyle w:val="IntenseReference"/>
+                <w:webHidden/>
+              </w:rPr>
+              <w:instrText xml:space="preserve"> PAGEREF _Toc419067694 \h </w:instrText>
+            </w:r>
+            <w:r>
+              <w:rPr>
+                <w:rStyle w:val="IntenseReference"/>
+                <w:webHidden/>
+              </w:rPr>
+            </w:r>
+            <w:r>
+              <w:rPr>
+                <w:rStyle w:val="IntenseReference"/>
+                <w:webHidden/>
+              </w:rPr>
+              <w:fldChar w:fldCharType="separate"/>
+            </w:r>
+            <w:r>
+              <w:rPr>
+                <w:rStyle w:val="IntenseReference"/>
+                <w:noProof/>
+                <w:webHidden/>
+              </w:rPr>
+              <w:t>7</w:t>
+            </w:r>
+            <w:r>
+              <w:rPr>
+                <w:rStyle w:val="IntenseReference"/>
+                <w:webHidden/>
+              </w:rPr>
+              <w:fldChar w:fldCharType="end"/>
+            </w:r>
+          </w:hyperlink>
+        </w:p>
+        <w:p>
+          <w:pPr>
+            <w:pStyle w:val="TOC2"/>
+            <w:tabs>
+              <w:tab w:val="right" w:leader="dot" w:pos="10440"/>
+            </w:tabs>
+            <w:rPr>
+              <w:rStyle w:val="IntenseReference"/>
+            </w:rPr>
+          </w:pPr>
+          <w:hyperlink w:anchor="_Toc419067695" w:history="1">
+            <w:r>
+              <w:rPr>
+                <w:rStyle w:val="IntenseReference"/>
+              </w:rPr>
+              <w:t>3. View event detail Statechart Diagram</w:t>
+            </w:r>
+            <w:r>
+              <w:rPr>
+                <w:rStyle w:val="IntenseReference"/>
+                <w:webHidden/>
+              </w:rPr>
+              <w:tab/>
+            </w:r>
+            <w:r>
+              <w:rPr>
+                <w:rStyle w:val="IntenseReference"/>
+                <w:webHidden/>
+              </w:rPr>
+              <w:fldChar w:fldCharType="begin"/>
+            </w:r>
+            <w:r>
+              <w:rPr>
+                <w:rStyle w:val="IntenseReference"/>
+                <w:webHidden/>
+              </w:rPr>
+              <w:instrText xml:space="preserve"> PAGEREF _Toc419067695 \h </w:instrText>
+            </w:r>
+            <w:r>
+              <w:rPr>
+                <w:rStyle w:val="IntenseReference"/>
+                <w:webHidden/>
+              </w:rPr>
+            </w:r>
+            <w:r>
+              <w:rPr>
+                <w:rStyle w:val="IntenseReference"/>
+                <w:webHidden/>
+              </w:rPr>
+              <w:fldChar w:fldCharType="separate"/>
+            </w:r>
+            <w:r>
+              <w:rPr>
+                <w:rStyle w:val="IntenseReference"/>
+                <w:noProof/>
+                <w:webHidden/>
+              </w:rPr>
+              <w:t>8</w:t>
             </w:r>
             <w:r>
               <w:rPr>
@@ -459,19 +674,18 @@
           <w:pPr>
             <w:pStyle w:val="TOC1"/>
             <w:tabs>
-              <w:tab w:val="right" w:leader="dot" w:pos="14120"/>
+              <w:tab w:val="right" w:leader="dot" w:pos="10440"/>
             </w:tabs>
-            <w:spacing w:line="240" w:lineRule="auto"/>
             <w:rPr>
               <w:rStyle w:val="IntenseReference"/>
             </w:rPr>
           </w:pPr>
-          <w:hyperlink w:anchor="_Toc419063707" w:history="1">
-            <w:r>
-              <w:rPr>
-                <w:rStyle w:val="IntenseReference"/>
-              </w:rPr>
-              <w:t>III Group searching Statechart Diagrams</w:t>
+          <w:hyperlink w:anchor="_Toc419067696" w:history="1">
+            <w:r>
+              <w:rPr>
+                <w:rStyle w:val="IntenseReference"/>
+              </w:rPr>
+              <w:t>V. My profile Statechart Diagram</w:t>
             </w:r>
             <w:r>
               <w:rPr>
@@ -492,7 +706,7 @@
                 <w:rStyle w:val="IntenseReference"/>
                 <w:webHidden/>
               </w:rPr>
-              <w:instrText xml:space="preserve"> PAGEREF _Toc419063707 \h </w:instrText>
+              <w:instrText xml:space="preserve"> PAGEREF _Toc419067696 \h </w:instrText>
             </w:r>
             <w:r>
               <w:rPr>
@@ -510,9 +724,10 @@
             <w:r>
               <w:rPr>
                 <w:rStyle w:val="IntenseReference"/>
-                <w:webHidden/>
-              </w:rPr>
-              <w:t>7</w:t>
+                <w:noProof/>
+                <w:webHidden/>
+              </w:rPr>
+              <w:t>9</w:t>
             </w:r>
             <w:r>
               <w:rPr>
@@ -527,19 +742,18 @@
           <w:pPr>
             <w:pStyle w:val="TOC1"/>
             <w:tabs>
-              <w:tab w:val="right" w:leader="dot" w:pos="14120"/>
+              <w:tab w:val="right" w:leader="dot" w:pos="10440"/>
             </w:tabs>
-            <w:spacing w:line="240" w:lineRule="auto"/>
             <w:rPr>
               <w:rStyle w:val="IntenseReference"/>
             </w:rPr>
           </w:pPr>
-          <w:hyperlink w:anchor="_Toc419063708" w:history="1">
-            <w:r>
-              <w:rPr>
-                <w:rStyle w:val="IntenseReference"/>
-              </w:rPr>
-              <w:t>IV Database Statechart Diagrams</w:t>
+          <w:hyperlink w:anchor="_Toc419067697" w:history="1">
+            <w:r>
+              <w:rPr>
+                <w:rStyle w:val="IntenseReference"/>
+              </w:rPr>
+              <w:t>VI. Search Statechart Diagram</w:t>
             </w:r>
             <w:r>
               <w:rPr>
@@ -560,7 +774,7 @@
                 <w:rStyle w:val="IntenseReference"/>
                 <w:webHidden/>
               </w:rPr>
-              <w:instrText xml:space="preserve"> PAGEREF _Toc419063708 \h </w:instrText>
+              <w:instrText xml:space="preserve"> PAGEREF _Toc419067697 \h </w:instrText>
             </w:r>
             <w:r>
               <w:rPr>
@@ -578,9 +792,350 @@
             <w:r>
               <w:rPr>
                 <w:rStyle w:val="IntenseReference"/>
-                <w:webHidden/>
-              </w:rPr>
-              <w:t>8</w:t>
+                <w:noProof/>
+                <w:webHidden/>
+              </w:rPr>
+              <w:t>10</w:t>
+            </w:r>
+            <w:r>
+              <w:rPr>
+                <w:rStyle w:val="IntenseReference"/>
+                <w:webHidden/>
+              </w:rPr>
+              <w:fldChar w:fldCharType="end"/>
+            </w:r>
+          </w:hyperlink>
+        </w:p>
+        <w:p>
+          <w:pPr>
+            <w:pStyle w:val="TOC1"/>
+            <w:tabs>
+              <w:tab w:val="right" w:leader="dot" w:pos="10440"/>
+            </w:tabs>
+            <w:rPr>
+              <w:rStyle w:val="IntenseReference"/>
+            </w:rPr>
+          </w:pPr>
+          <w:hyperlink w:anchor="_Toc419067698" w:history="1">
+            <w:r>
+              <w:rPr>
+                <w:rStyle w:val="IntenseReference"/>
+              </w:rPr>
+              <w:t>VII. Searching Statechart Diagrams</w:t>
+            </w:r>
+            <w:r>
+              <w:rPr>
+                <w:rStyle w:val="IntenseReference"/>
+                <w:webHidden/>
+              </w:rPr>
+              <w:tab/>
+            </w:r>
+            <w:r>
+              <w:rPr>
+                <w:rStyle w:val="IntenseReference"/>
+                <w:webHidden/>
+              </w:rPr>
+              <w:fldChar w:fldCharType="begin"/>
+            </w:r>
+            <w:r>
+              <w:rPr>
+                <w:rStyle w:val="IntenseReference"/>
+                <w:webHidden/>
+              </w:rPr>
+              <w:instrText xml:space="preserve"> PAGEREF _Toc419067698 \h </w:instrText>
+            </w:r>
+            <w:r>
+              <w:rPr>
+                <w:rStyle w:val="IntenseReference"/>
+                <w:webHidden/>
+              </w:rPr>
+            </w:r>
+            <w:r>
+              <w:rPr>
+                <w:rStyle w:val="IntenseReference"/>
+                <w:webHidden/>
+              </w:rPr>
+              <w:fldChar w:fldCharType="separate"/>
+            </w:r>
+            <w:r>
+              <w:rPr>
+                <w:rStyle w:val="IntenseReference"/>
+                <w:noProof/>
+                <w:webHidden/>
+              </w:rPr>
+              <w:t>11</w:t>
+            </w:r>
+            <w:r>
+              <w:rPr>
+                <w:rStyle w:val="IntenseReference"/>
+                <w:webHidden/>
+              </w:rPr>
+              <w:fldChar w:fldCharType="end"/>
+            </w:r>
+          </w:hyperlink>
+        </w:p>
+        <w:p>
+          <w:pPr>
+            <w:pStyle w:val="TOC1"/>
+            <w:tabs>
+              <w:tab w:val="right" w:leader="dot" w:pos="10440"/>
+            </w:tabs>
+            <w:rPr>
+              <w:rStyle w:val="IntenseReference"/>
+            </w:rPr>
+          </w:pPr>
+          <w:hyperlink w:anchor="_Toc419067699" w:history="1">
+            <w:r>
+              <w:rPr>
+                <w:rStyle w:val="IntenseReference"/>
+              </w:rPr>
+              <w:t>1. Single searching Statechart Diagram</w:t>
+            </w:r>
+            <w:r>
+              <w:rPr>
+                <w:rStyle w:val="IntenseReference"/>
+                <w:webHidden/>
+              </w:rPr>
+              <w:tab/>
+            </w:r>
+            <w:r>
+              <w:rPr>
+                <w:rStyle w:val="IntenseReference"/>
+                <w:webHidden/>
+              </w:rPr>
+              <w:fldChar w:fldCharType="begin"/>
+            </w:r>
+            <w:r>
+              <w:rPr>
+                <w:rStyle w:val="IntenseReference"/>
+                <w:webHidden/>
+              </w:rPr>
+              <w:instrText xml:space="preserve"> PAGEREF _Toc419067699 \h </w:instrText>
+            </w:r>
+            <w:r>
+              <w:rPr>
+                <w:rStyle w:val="IntenseReference"/>
+                <w:webHidden/>
+              </w:rPr>
+            </w:r>
+            <w:r>
+              <w:rPr>
+                <w:rStyle w:val="IntenseReference"/>
+                <w:webHidden/>
+              </w:rPr>
+              <w:fldChar w:fldCharType="separate"/>
+            </w:r>
+            <w:r>
+              <w:rPr>
+                <w:rStyle w:val="IntenseReference"/>
+                <w:noProof/>
+                <w:webHidden/>
+              </w:rPr>
+              <w:t>11</w:t>
+            </w:r>
+            <w:r>
+              <w:rPr>
+                <w:rStyle w:val="IntenseReference"/>
+                <w:webHidden/>
+              </w:rPr>
+              <w:fldChar w:fldCharType="end"/>
+            </w:r>
+          </w:hyperlink>
+        </w:p>
+        <w:p>
+          <w:pPr>
+            <w:pStyle w:val="TOC1"/>
+            <w:tabs>
+              <w:tab w:val="right" w:leader="dot" w:pos="10440"/>
+            </w:tabs>
+            <w:rPr>
+              <w:rStyle w:val="IntenseReference"/>
+            </w:rPr>
+          </w:pPr>
+          <w:hyperlink w:anchor="_Toc419067700" w:history="1">
+            <w:r>
+              <w:rPr>
+                <w:rStyle w:val="IntenseReference"/>
+              </w:rPr>
+              <w:t>2. Group searching Statechart Diagram</w:t>
+            </w:r>
+            <w:r>
+              <w:rPr>
+                <w:rStyle w:val="IntenseReference"/>
+                <w:webHidden/>
+              </w:rPr>
+              <w:tab/>
+            </w:r>
+            <w:r>
+              <w:rPr>
+                <w:rStyle w:val="IntenseReference"/>
+                <w:webHidden/>
+              </w:rPr>
+              <w:fldChar w:fldCharType="begin"/>
+            </w:r>
+            <w:r>
+              <w:rPr>
+                <w:rStyle w:val="IntenseReference"/>
+                <w:webHidden/>
+              </w:rPr>
+              <w:instrText xml:space="preserve"> PAGEREF _Toc419067700 \h </w:instrText>
+            </w:r>
+            <w:r>
+              <w:rPr>
+                <w:rStyle w:val="IntenseReference"/>
+                <w:webHidden/>
+              </w:rPr>
+            </w:r>
+            <w:r>
+              <w:rPr>
+                <w:rStyle w:val="IntenseReference"/>
+                <w:webHidden/>
+              </w:rPr>
+              <w:fldChar w:fldCharType="separate"/>
+            </w:r>
+            <w:r>
+              <w:rPr>
+                <w:rStyle w:val="IntenseReference"/>
+                <w:noProof/>
+                <w:webHidden/>
+              </w:rPr>
+              <w:t>12</w:t>
+            </w:r>
+            <w:r>
+              <w:rPr>
+                <w:rStyle w:val="IntenseReference"/>
+                <w:webHidden/>
+              </w:rPr>
+              <w:fldChar w:fldCharType="end"/>
+            </w:r>
+          </w:hyperlink>
+        </w:p>
+        <w:p>
+          <w:pPr>
+            <w:pStyle w:val="TOC1"/>
+            <w:tabs>
+              <w:tab w:val="right" w:leader="dot" w:pos="10440"/>
+            </w:tabs>
+            <w:rPr>
+              <w:rStyle w:val="IntenseReference"/>
+            </w:rPr>
+          </w:pPr>
+          <w:hyperlink w:anchor="_Toc419067701" w:history="1">
+            <w:r>
+              <w:rPr>
+                <w:rStyle w:val="IntenseReference"/>
+              </w:rPr>
+              <w:t>VIII. EasiSchedule Statechart Diagram</w:t>
+            </w:r>
+            <w:r>
+              <w:rPr>
+                <w:rStyle w:val="IntenseReference"/>
+                <w:webHidden/>
+              </w:rPr>
+              <w:tab/>
+            </w:r>
+            <w:r>
+              <w:rPr>
+                <w:rStyle w:val="IntenseReference"/>
+                <w:webHidden/>
+              </w:rPr>
+              <w:fldChar w:fldCharType="begin"/>
+            </w:r>
+            <w:r>
+              <w:rPr>
+                <w:rStyle w:val="IntenseReference"/>
+                <w:webHidden/>
+              </w:rPr>
+              <w:instrText xml:space="preserve"> PAGEREF _Toc419067701 \h </w:instrText>
+            </w:r>
+            <w:r>
+              <w:rPr>
+                <w:rStyle w:val="IntenseReference"/>
+                <w:webHidden/>
+              </w:rPr>
+            </w:r>
+            <w:r>
+              <w:rPr>
+                <w:rStyle w:val="IntenseReference"/>
+                <w:webHidden/>
+              </w:rPr>
+              <w:fldChar w:fldCharType="separate"/>
+            </w:r>
+            <w:r>
+              <w:rPr>
+                <w:rStyle w:val="IntenseReference"/>
+                <w:noProof/>
+                <w:webHidden/>
+              </w:rPr>
+              <w:t>13</w:t>
+            </w:r>
+            <w:r>
+              <w:rPr>
+                <w:rStyle w:val="IntenseReference"/>
+                <w:webHidden/>
+              </w:rPr>
+              <w:fldChar w:fldCharType="end"/>
+            </w:r>
+          </w:hyperlink>
+        </w:p>
+        <w:p>
+          <w:pPr>
+            <w:pStyle w:val="TOC1"/>
+            <w:tabs>
+              <w:tab w:val="right" w:leader="dot" w:pos="10440"/>
+            </w:tabs>
+            <w:rPr>
+              <w:rStyle w:val="IntenseReference"/>
+            </w:rPr>
+          </w:pPr>
+          <w:hyperlink w:anchor="_Toc419067702" w:history="1">
+            <w:r>
+              <w:rPr>
+                <w:rStyle w:val="IntenseReference"/>
+              </w:rPr>
+              <w:t>IX. To-do Statechart Diagrams</w:t>
+            </w:r>
+            <w:r>
+              <w:rPr>
+                <w:rStyle w:val="IntenseReference"/>
+                <w:webHidden/>
+              </w:rPr>
+              <w:tab/>
+            </w:r>
+            <w:r>
+              <w:rPr>
+                <w:rStyle w:val="IntenseReference"/>
+                <w:webHidden/>
+              </w:rPr>
+              <w:fldChar w:fldCharType="begin"/>
+            </w:r>
+            <w:r>
+              <w:rPr>
+                <w:rStyle w:val="IntenseReference"/>
+                <w:webHidden/>
+              </w:rPr>
+              <w:instrText xml:space="preserve"> PAGEREF _Toc419067702 \h </w:instrText>
+            </w:r>
+            <w:r>
+              <w:rPr>
+                <w:rStyle w:val="IntenseReference"/>
+                <w:webHidden/>
+              </w:rPr>
+            </w:r>
+            <w:r>
+              <w:rPr>
+                <w:rStyle w:val="IntenseReference"/>
+                <w:webHidden/>
+              </w:rPr>
+              <w:fldChar w:fldCharType="separate"/>
+            </w:r>
+            <w:r>
+              <w:rPr>
+                <w:rStyle w:val="IntenseReference"/>
+                <w:noProof/>
+                <w:webHidden/>
+              </w:rPr>
+              <w:t>14</w:t>
             </w:r>
             <w:r>
               <w:rPr>
@@ -595,19 +1150,18 @@
           <w:pPr>
             <w:pStyle w:val="TOC2"/>
             <w:tabs>
-              <w:tab w:val="right" w:leader="dot" w:pos="14120"/>
+              <w:tab w:val="right" w:leader="dot" w:pos="10440"/>
             </w:tabs>
-            <w:spacing w:line="240" w:lineRule="auto"/>
             <w:rPr>
               <w:rStyle w:val="IntenseReference"/>
             </w:rPr>
           </w:pPr>
-          <w:hyperlink w:anchor="_Toc419063709" w:history="1">
-            <w:r>
-              <w:rPr>
-                <w:rStyle w:val="IntenseReference"/>
-              </w:rPr>
-              <w:t>1. View profile Statechart diagram</w:t>
+          <w:hyperlink w:anchor="_Toc419067703" w:history="1">
+            <w:r>
+              <w:rPr>
+                <w:rStyle w:val="IntenseReference"/>
+              </w:rPr>
+              <w:t>1. Main Statechart Diagram</w:t>
             </w:r>
             <w:r>
               <w:rPr>
@@ -628,7 +1182,7 @@
                 <w:rStyle w:val="IntenseReference"/>
                 <w:webHidden/>
               </w:rPr>
-              <w:instrText xml:space="preserve"> PAGEREF _Toc419063709 \h </w:instrText>
+              <w:instrText xml:space="preserve"> PAGEREF _Toc419067703 \h </w:instrText>
             </w:r>
             <w:r>
               <w:rPr>
@@ -646,9 +1200,10 @@
             <w:r>
               <w:rPr>
                 <w:rStyle w:val="IntenseReference"/>
-                <w:webHidden/>
-              </w:rPr>
-              <w:t>8</w:t>
+                <w:noProof/>
+                <w:webHidden/>
+              </w:rPr>
+              <w:t>14</w:t>
             </w:r>
             <w:r>
               <w:rPr>
@@ -663,19 +1218,18 @@
           <w:pPr>
             <w:pStyle w:val="TOC2"/>
             <w:tabs>
-              <w:tab w:val="right" w:leader="dot" w:pos="14120"/>
+              <w:tab w:val="right" w:leader="dot" w:pos="10440"/>
             </w:tabs>
-            <w:spacing w:line="240" w:lineRule="auto"/>
             <w:rPr>
               <w:rStyle w:val="IntenseReference"/>
             </w:rPr>
           </w:pPr>
-          <w:hyperlink w:anchor="_Toc419063710" w:history="1">
-            <w:r>
-              <w:rPr>
-                <w:rStyle w:val="IntenseReference"/>
-              </w:rPr>
-              <w:t>2. Friend request Statechart diagram</w:t>
+          <w:hyperlink w:anchor="_Toc419067704" w:history="1">
+            <w:r>
+              <w:rPr>
+                <w:rStyle w:val="IntenseReference"/>
+              </w:rPr>
+              <w:t>2. Important, Very Important, Recently Statechart Diagram</w:t>
             </w:r>
             <w:r>
               <w:rPr>
@@ -696,7 +1250,7 @@
                 <w:rStyle w:val="IntenseReference"/>
                 <w:webHidden/>
               </w:rPr>
-              <w:instrText xml:space="preserve"> PAGEREF _Toc419063710 \h </w:instrText>
+              <w:instrText xml:space="preserve"> PAGEREF _Toc419067704 \h </w:instrText>
             </w:r>
             <w:r>
               <w:rPr>
@@ -714,9 +1268,10 @@
             <w:r>
               <w:rPr>
                 <w:rStyle w:val="IntenseReference"/>
-                <w:webHidden/>
-              </w:rPr>
-              <w:t>9</w:t>
+                <w:noProof/>
+                <w:webHidden/>
+              </w:rPr>
+              <w:t>15</w:t>
             </w:r>
             <w:r>
               <w:rPr>
@@ -731,19 +1286,18 @@
           <w:pPr>
             <w:pStyle w:val="TOC2"/>
             <w:tabs>
-              <w:tab w:val="right" w:leader="dot" w:pos="14120"/>
+              <w:tab w:val="right" w:leader="dot" w:pos="10440"/>
             </w:tabs>
-            <w:spacing w:line="240" w:lineRule="auto"/>
             <w:rPr>
               <w:rStyle w:val="IntenseReference"/>
             </w:rPr>
           </w:pPr>
-          <w:hyperlink w:anchor="_Toc419063711" w:history="1">
-            <w:r>
-              <w:rPr>
-                <w:rStyle w:val="IntenseReference"/>
-              </w:rPr>
-              <w:t>3. Friend delete Statechart diagram</w:t>
+          <w:hyperlink w:anchor="_Toc419067705" w:history="1">
+            <w:r>
+              <w:rPr>
+                <w:rStyle w:val="IntenseReference"/>
+              </w:rPr>
+              <w:t>3. Done list Statechart Diagram</w:t>
             </w:r>
             <w:r>
               <w:rPr>
@@ -764,7 +1318,7 @@
                 <w:rStyle w:val="IntenseReference"/>
                 <w:webHidden/>
               </w:rPr>
-              <w:instrText xml:space="preserve"> PAGEREF _Toc419063711 \h </w:instrText>
+              <w:instrText xml:space="preserve"> PAGEREF _Toc419067705 \h </w:instrText>
             </w:r>
             <w:r>
               <w:rPr>
@@ -782,9 +1336,10 @@
             <w:r>
               <w:rPr>
                 <w:rStyle w:val="IntenseReference"/>
-                <w:webHidden/>
-              </w:rPr>
-              <w:t>10</w:t>
+                <w:noProof/>
+                <w:webHidden/>
+              </w:rPr>
+              <w:t>16</w:t>
             </w:r>
             <w:r>
               <w:rPr>
@@ -799,19 +1354,18 @@
           <w:pPr>
             <w:pStyle w:val="TOC2"/>
             <w:tabs>
-              <w:tab w:val="right" w:leader="dot" w:pos="14120"/>
+              <w:tab w:val="right" w:leader="dot" w:pos="10440"/>
             </w:tabs>
-            <w:spacing w:line="240" w:lineRule="auto"/>
             <w:rPr>
               <w:rStyle w:val="IntenseReference"/>
             </w:rPr>
           </w:pPr>
-          <w:hyperlink w:anchor="_Toc419063712" w:history="1">
-            <w:r>
-              <w:rPr>
-                <w:rStyle w:val="IntenseReference"/>
-              </w:rPr>
-              <w:t>4. Friend accept Statechart diagram</w:t>
+          <w:hyperlink w:anchor="_Toc419067706" w:history="1">
+            <w:r>
+              <w:rPr>
+                <w:rStyle w:val="IntenseReference"/>
+              </w:rPr>
+              <w:t>4. Checklist Statechart Diagram</w:t>
             </w:r>
             <w:r>
               <w:rPr>
@@ -832,7 +1386,7 @@
                 <w:rStyle w:val="IntenseReference"/>
                 <w:webHidden/>
               </w:rPr>
-              <w:instrText xml:space="preserve"> PAGEREF _Toc419063712 \h </w:instrText>
+              <w:instrText xml:space="preserve"> PAGEREF _Toc419067706 \h </w:instrText>
             </w:r>
             <w:r>
               <w:rPr>
@@ -850,9 +1404,10 @@
             <w:r>
               <w:rPr>
                 <w:rStyle w:val="IntenseReference"/>
-                <w:webHidden/>
-              </w:rPr>
-              <w:t>11</w:t>
+                <w:noProof/>
+                <w:webHidden/>
+              </w:rPr>
+              <w:t>17</w:t>
             </w:r>
             <w:r>
               <w:rPr>
@@ -867,19 +1422,18 @@
           <w:pPr>
             <w:pStyle w:val="TOC1"/>
             <w:tabs>
-              <w:tab w:val="right" w:leader="dot" w:pos="14120"/>
+              <w:tab w:val="right" w:leader="dot" w:pos="10440"/>
             </w:tabs>
-            <w:spacing w:line="240" w:lineRule="auto"/>
             <w:rPr>
               <w:rStyle w:val="IntenseReference"/>
             </w:rPr>
           </w:pPr>
-          <w:hyperlink w:anchor="_Toc419063713" w:history="1">
-            <w:r>
-              <w:rPr>
-                <w:rStyle w:val="IntenseReference"/>
-              </w:rPr>
-              <w:t>V. Setting Statechart diagram</w:t>
+          <w:hyperlink w:anchor="_Toc419067707" w:history="1">
+            <w:r>
+              <w:rPr>
+                <w:rStyle w:val="IntenseReference"/>
+              </w:rPr>
+              <w:t>X. Sync Statechart Diagrams</w:t>
             </w:r>
             <w:r>
               <w:rPr>
@@ -900,7 +1454,7 @@
                 <w:rStyle w:val="IntenseReference"/>
                 <w:webHidden/>
               </w:rPr>
-              <w:instrText xml:space="preserve"> PAGEREF _Toc419063713 \h </w:instrText>
+              <w:instrText xml:space="preserve"> PAGEREF _Toc419067707 \h </w:instrText>
             </w:r>
             <w:r>
               <w:rPr>
@@ -918,9 +1472,10 @@
             <w:r>
               <w:rPr>
                 <w:rStyle w:val="IntenseReference"/>
-                <w:webHidden/>
-              </w:rPr>
-              <w:t>12</w:t>
+                <w:noProof/>
+                <w:webHidden/>
+              </w:rPr>
+              <w:t>18</w:t>
             </w:r>
             <w:r>
               <w:rPr>
@@ -935,19 +1490,18 @@
           <w:pPr>
             <w:pStyle w:val="TOC1"/>
             <w:tabs>
-              <w:tab w:val="right" w:leader="dot" w:pos="14120"/>
+              <w:tab w:val="right" w:leader="dot" w:pos="10440"/>
             </w:tabs>
-            <w:spacing w:line="240" w:lineRule="auto"/>
             <w:rPr>
               <w:rStyle w:val="IntenseReference"/>
             </w:rPr>
           </w:pPr>
-          <w:hyperlink w:anchor="_Toc419063714" w:history="1">
-            <w:r>
-              <w:rPr>
-                <w:rStyle w:val="IntenseReference"/>
-              </w:rPr>
-              <w:t>VI To-do Statechart diagram</w:t>
+          <w:hyperlink w:anchor="_Toc419067708" w:history="1">
+            <w:r>
+              <w:rPr>
+                <w:rStyle w:val="IntenseReference"/>
+              </w:rPr>
+              <w:t>XI. Restore Statechart Diagram</w:t>
             </w:r>
             <w:r>
               <w:rPr>
@@ -968,7 +1522,7 @@
                 <w:rStyle w:val="IntenseReference"/>
                 <w:webHidden/>
               </w:rPr>
-              <w:instrText xml:space="preserve"> PAGEREF _Toc419063714 \h </w:instrText>
+              <w:instrText xml:space="preserve"> PAGEREF _Toc419067708 \h </w:instrText>
             </w:r>
             <w:r>
               <w:rPr>
@@ -986,9 +1540,486 @@
             <w:r>
               <w:rPr>
                 <w:rStyle w:val="IntenseReference"/>
-                <w:webHidden/>
-              </w:rPr>
-              <w:t>13</w:t>
+                <w:noProof/>
+                <w:webHidden/>
+              </w:rPr>
+              <w:t>19</w:t>
+            </w:r>
+            <w:r>
+              <w:rPr>
+                <w:rStyle w:val="IntenseReference"/>
+                <w:webHidden/>
+              </w:rPr>
+              <w:fldChar w:fldCharType="end"/>
+            </w:r>
+          </w:hyperlink>
+        </w:p>
+        <w:p>
+          <w:pPr>
+            <w:pStyle w:val="TOC1"/>
+            <w:tabs>
+              <w:tab w:val="right" w:leader="dot" w:pos="10440"/>
+            </w:tabs>
+            <w:rPr>
+              <w:rStyle w:val="IntenseReference"/>
+            </w:rPr>
+          </w:pPr>
+          <w:hyperlink w:anchor="_Toc419067709" w:history="1">
+            <w:r>
+              <w:rPr>
+                <w:rStyle w:val="IntenseReference"/>
+              </w:rPr>
+              <w:t>XII. Share Statechart Diagrams</w:t>
+            </w:r>
+            <w:r>
+              <w:rPr>
+                <w:rStyle w:val="IntenseReference"/>
+                <w:webHidden/>
+              </w:rPr>
+              <w:tab/>
+            </w:r>
+            <w:r>
+              <w:rPr>
+                <w:rStyle w:val="IntenseReference"/>
+                <w:webHidden/>
+              </w:rPr>
+              <w:fldChar w:fldCharType="begin"/>
+            </w:r>
+            <w:r>
+              <w:rPr>
+                <w:rStyle w:val="IntenseReference"/>
+                <w:webHidden/>
+              </w:rPr>
+              <w:instrText xml:space="preserve"> PAGEREF _Toc419067709 \h </w:instrText>
+            </w:r>
+            <w:r>
+              <w:rPr>
+                <w:rStyle w:val="IntenseReference"/>
+                <w:webHidden/>
+              </w:rPr>
+            </w:r>
+            <w:r>
+              <w:rPr>
+                <w:rStyle w:val="IntenseReference"/>
+                <w:webHidden/>
+              </w:rPr>
+              <w:fldChar w:fldCharType="separate"/>
+            </w:r>
+            <w:r>
+              <w:rPr>
+                <w:rStyle w:val="IntenseReference"/>
+                <w:noProof/>
+                <w:webHidden/>
+              </w:rPr>
+              <w:t>20</w:t>
+            </w:r>
+            <w:r>
+              <w:rPr>
+                <w:rStyle w:val="IntenseReference"/>
+                <w:webHidden/>
+              </w:rPr>
+              <w:fldChar w:fldCharType="end"/>
+            </w:r>
+          </w:hyperlink>
+        </w:p>
+        <w:p>
+          <w:pPr>
+            <w:pStyle w:val="TOC1"/>
+            <w:tabs>
+              <w:tab w:val="right" w:leader="dot" w:pos="10440"/>
+            </w:tabs>
+            <w:rPr>
+              <w:rStyle w:val="IntenseReference"/>
+            </w:rPr>
+          </w:pPr>
+          <w:hyperlink w:anchor="_Toc419067710" w:history="1">
+            <w:r>
+              <w:rPr>
+                <w:rStyle w:val="IntenseReference"/>
+              </w:rPr>
+              <w:t>XIII. Help Statechart Diagram</w:t>
+            </w:r>
+            <w:r>
+              <w:rPr>
+                <w:rStyle w:val="IntenseReference"/>
+                <w:webHidden/>
+              </w:rPr>
+              <w:tab/>
+            </w:r>
+            <w:r>
+              <w:rPr>
+                <w:rStyle w:val="IntenseReference"/>
+                <w:webHidden/>
+              </w:rPr>
+              <w:fldChar w:fldCharType="begin"/>
+            </w:r>
+            <w:r>
+              <w:rPr>
+                <w:rStyle w:val="IntenseReference"/>
+                <w:webHidden/>
+              </w:rPr>
+              <w:instrText xml:space="preserve"> PAGEREF _Toc419067710 \h </w:instrText>
+            </w:r>
+            <w:r>
+              <w:rPr>
+                <w:rStyle w:val="IntenseReference"/>
+                <w:webHidden/>
+              </w:rPr>
+            </w:r>
+            <w:r>
+              <w:rPr>
+                <w:rStyle w:val="IntenseReference"/>
+                <w:webHidden/>
+              </w:rPr>
+              <w:fldChar w:fldCharType="separate"/>
+            </w:r>
+            <w:r>
+              <w:rPr>
+                <w:rStyle w:val="IntenseReference"/>
+                <w:noProof/>
+                <w:webHidden/>
+              </w:rPr>
+              <w:t>21</w:t>
+            </w:r>
+            <w:r>
+              <w:rPr>
+                <w:rStyle w:val="IntenseReference"/>
+                <w:webHidden/>
+              </w:rPr>
+              <w:fldChar w:fldCharType="end"/>
+            </w:r>
+          </w:hyperlink>
+        </w:p>
+        <w:p>
+          <w:pPr>
+            <w:pStyle w:val="TOC1"/>
+            <w:tabs>
+              <w:tab w:val="right" w:leader="dot" w:pos="10440"/>
+            </w:tabs>
+            <w:rPr>
+              <w:rStyle w:val="IntenseReference"/>
+            </w:rPr>
+          </w:pPr>
+          <w:hyperlink w:anchor="_Toc419067711" w:history="1">
+            <w:r>
+              <w:rPr>
+                <w:rStyle w:val="IntenseReference"/>
+              </w:rPr>
+              <w:t>XIV. Setting Statechart Diagram</w:t>
+            </w:r>
+            <w:r>
+              <w:rPr>
+                <w:rStyle w:val="IntenseReference"/>
+                <w:webHidden/>
+              </w:rPr>
+              <w:tab/>
+            </w:r>
+            <w:r>
+              <w:rPr>
+                <w:rStyle w:val="IntenseReference"/>
+                <w:webHidden/>
+              </w:rPr>
+              <w:fldChar w:fldCharType="begin"/>
+            </w:r>
+            <w:r>
+              <w:rPr>
+                <w:rStyle w:val="IntenseReference"/>
+                <w:webHidden/>
+              </w:rPr>
+              <w:instrText xml:space="preserve"> PAGEREF _Toc419067711 \h </w:instrText>
+            </w:r>
+            <w:r>
+              <w:rPr>
+                <w:rStyle w:val="IntenseReference"/>
+                <w:webHidden/>
+              </w:rPr>
+            </w:r>
+            <w:r>
+              <w:rPr>
+                <w:rStyle w:val="IntenseReference"/>
+                <w:webHidden/>
+              </w:rPr>
+              <w:fldChar w:fldCharType="separate"/>
+            </w:r>
+            <w:r>
+              <w:rPr>
+                <w:rStyle w:val="IntenseReference"/>
+                <w:noProof/>
+                <w:webHidden/>
+              </w:rPr>
+              <w:t>22</w:t>
+            </w:r>
+            <w:r>
+              <w:rPr>
+                <w:rStyle w:val="IntenseReference"/>
+                <w:webHidden/>
+              </w:rPr>
+              <w:fldChar w:fldCharType="end"/>
+            </w:r>
+          </w:hyperlink>
+        </w:p>
+        <w:p>
+          <w:pPr>
+            <w:pStyle w:val="TOC1"/>
+            <w:tabs>
+              <w:tab w:val="right" w:leader="dot" w:pos="10440"/>
+            </w:tabs>
+            <w:rPr>
+              <w:rStyle w:val="IntenseReference"/>
+            </w:rPr>
+          </w:pPr>
+          <w:hyperlink w:anchor="_Toc419067712" w:history="1">
+            <w:r>
+              <w:rPr>
+                <w:rStyle w:val="IntenseReference"/>
+              </w:rPr>
+              <w:t>XV. Notification Statechart Diagrams</w:t>
+            </w:r>
+            <w:r>
+              <w:rPr>
+                <w:rStyle w:val="IntenseReference"/>
+                <w:webHidden/>
+              </w:rPr>
+              <w:tab/>
+            </w:r>
+            <w:r>
+              <w:rPr>
+                <w:rStyle w:val="IntenseReference"/>
+                <w:webHidden/>
+              </w:rPr>
+              <w:fldChar w:fldCharType="begin"/>
+            </w:r>
+            <w:r>
+              <w:rPr>
+                <w:rStyle w:val="IntenseReference"/>
+                <w:webHidden/>
+              </w:rPr>
+              <w:instrText xml:space="preserve"> PAGEREF _Toc419067712 \h </w:instrText>
+            </w:r>
+            <w:r>
+              <w:rPr>
+                <w:rStyle w:val="IntenseReference"/>
+                <w:webHidden/>
+              </w:rPr>
+            </w:r>
+            <w:r>
+              <w:rPr>
+                <w:rStyle w:val="IntenseReference"/>
+                <w:webHidden/>
+              </w:rPr>
+              <w:fldChar w:fldCharType="separate"/>
+            </w:r>
+            <w:r>
+              <w:rPr>
+                <w:rStyle w:val="IntenseReference"/>
+                <w:noProof/>
+                <w:webHidden/>
+              </w:rPr>
+              <w:t>23</w:t>
+            </w:r>
+            <w:r>
+              <w:rPr>
+                <w:rStyle w:val="IntenseReference"/>
+                <w:webHidden/>
+              </w:rPr>
+              <w:fldChar w:fldCharType="end"/>
+            </w:r>
+          </w:hyperlink>
+        </w:p>
+        <w:p>
+          <w:pPr>
+            <w:pStyle w:val="TOC1"/>
+            <w:tabs>
+              <w:tab w:val="right" w:leader="dot" w:pos="10440"/>
+            </w:tabs>
+            <w:rPr>
+              <w:rStyle w:val="IntenseReference"/>
+            </w:rPr>
+          </w:pPr>
+          <w:hyperlink w:anchor="_Toc419067713" w:history="1">
+            <w:r>
+              <w:rPr>
+                <w:rStyle w:val="IntenseReference"/>
+              </w:rPr>
+              <w:t>XVI. Friend panel Statechart Diagram</w:t>
+            </w:r>
+            <w:r>
+              <w:rPr>
+                <w:rStyle w:val="IntenseReference"/>
+                <w:webHidden/>
+              </w:rPr>
+              <w:tab/>
+            </w:r>
+            <w:r>
+              <w:rPr>
+                <w:rStyle w:val="IntenseReference"/>
+                <w:webHidden/>
+              </w:rPr>
+              <w:fldChar w:fldCharType="begin"/>
+            </w:r>
+            <w:r>
+              <w:rPr>
+                <w:rStyle w:val="IntenseReference"/>
+                <w:webHidden/>
+              </w:rPr>
+              <w:instrText xml:space="preserve"> PAGEREF _Toc419067713 \h </w:instrText>
+            </w:r>
+            <w:r>
+              <w:rPr>
+                <w:rStyle w:val="IntenseReference"/>
+                <w:webHidden/>
+              </w:rPr>
+            </w:r>
+            <w:r>
+              <w:rPr>
+                <w:rStyle w:val="IntenseReference"/>
+                <w:webHidden/>
+              </w:rPr>
+              <w:fldChar w:fldCharType="separate"/>
+            </w:r>
+            <w:r>
+              <w:rPr>
+                <w:rStyle w:val="IntenseReference"/>
+                <w:noProof/>
+                <w:webHidden/>
+              </w:rPr>
+              <w:t>24</w:t>
+            </w:r>
+            <w:r>
+              <w:rPr>
+                <w:rStyle w:val="IntenseReference"/>
+                <w:webHidden/>
+              </w:rPr>
+              <w:fldChar w:fldCharType="end"/>
+            </w:r>
+          </w:hyperlink>
+        </w:p>
+        <w:p>
+          <w:pPr>
+            <w:pStyle w:val="TOC1"/>
+            <w:tabs>
+              <w:tab w:val="right" w:leader="dot" w:pos="10440"/>
+            </w:tabs>
+            <w:rPr>
+              <w:rStyle w:val="IntenseReference"/>
+            </w:rPr>
+          </w:pPr>
+          <w:hyperlink w:anchor="_Toc419067714" w:history="1">
+            <w:r>
+              <w:rPr>
+                <w:rStyle w:val="IntenseReference"/>
+              </w:rPr>
+              <w:t>XVII. Profile Statechart Diagram</w:t>
+            </w:r>
+            <w:r>
+              <w:rPr>
+                <w:rStyle w:val="IntenseReference"/>
+                <w:webHidden/>
+              </w:rPr>
+              <w:tab/>
+            </w:r>
+            <w:r>
+              <w:rPr>
+                <w:rStyle w:val="IntenseReference"/>
+                <w:webHidden/>
+              </w:rPr>
+              <w:fldChar w:fldCharType="begin"/>
+            </w:r>
+            <w:r>
+              <w:rPr>
+                <w:rStyle w:val="IntenseReference"/>
+                <w:webHidden/>
+              </w:rPr>
+              <w:instrText xml:space="preserve"> PAGEREF _Toc419067714 \h </w:instrText>
+            </w:r>
+            <w:r>
+              <w:rPr>
+                <w:rStyle w:val="IntenseReference"/>
+                <w:webHidden/>
+              </w:rPr>
+            </w:r>
+            <w:r>
+              <w:rPr>
+                <w:rStyle w:val="IntenseReference"/>
+                <w:webHidden/>
+              </w:rPr>
+              <w:fldChar w:fldCharType="separate"/>
+            </w:r>
+            <w:r>
+              <w:rPr>
+                <w:rStyle w:val="IntenseReference"/>
+                <w:noProof/>
+                <w:webHidden/>
+              </w:rPr>
+              <w:t>25</w:t>
+            </w:r>
+            <w:r>
+              <w:rPr>
+                <w:rStyle w:val="IntenseReference"/>
+                <w:webHidden/>
+              </w:rPr>
+              <w:fldChar w:fldCharType="end"/>
+            </w:r>
+          </w:hyperlink>
+        </w:p>
+        <w:p>
+          <w:pPr>
+            <w:pStyle w:val="TOC1"/>
+            <w:tabs>
+              <w:tab w:val="right" w:leader="dot" w:pos="10440"/>
+            </w:tabs>
+            <w:rPr>
+              <w:rStyle w:val="IntenseReference"/>
+            </w:rPr>
+          </w:pPr>
+          <w:hyperlink w:anchor="_Toc419067715" w:history="1">
+            <w:r>
+              <w:rPr>
+                <w:rStyle w:val="IntenseReference"/>
+              </w:rPr>
+              <w:t>XVIII. Database Statechart Diagrams</w:t>
+            </w:r>
+            <w:r>
+              <w:rPr>
+                <w:rStyle w:val="IntenseReference"/>
+                <w:webHidden/>
+              </w:rPr>
+              <w:tab/>
+            </w:r>
+            <w:r>
+              <w:rPr>
+                <w:rStyle w:val="IntenseReference"/>
+                <w:webHidden/>
+              </w:rPr>
+              <w:fldChar w:fldCharType="begin"/>
+            </w:r>
+            <w:r>
+              <w:rPr>
+                <w:rStyle w:val="IntenseReference"/>
+                <w:webHidden/>
+              </w:rPr>
+              <w:instrText xml:space="preserve"> PAGEREF _Toc419067715 \h </w:instrText>
+            </w:r>
+            <w:r>
+              <w:rPr>
+                <w:rStyle w:val="IntenseReference"/>
+                <w:webHidden/>
+              </w:rPr>
+            </w:r>
+            <w:r>
+              <w:rPr>
+                <w:rStyle w:val="IntenseReference"/>
+                <w:webHidden/>
+              </w:rPr>
+              <w:fldChar w:fldCharType="separate"/>
+            </w:r>
+            <w:r>
+              <w:rPr>
+                <w:rStyle w:val="IntenseReference"/>
+                <w:noProof/>
+                <w:webHidden/>
+              </w:rPr>
+              <w:t>26</w:t>
             </w:r>
             <w:r>
               <w:rPr>
@@ -1003,19 +2034,18 @@
           <w:pPr>
             <w:pStyle w:val="TOC2"/>
             <w:tabs>
-              <w:tab w:val="right" w:leader="dot" w:pos="14120"/>
+              <w:tab w:val="right" w:leader="dot" w:pos="10440"/>
             </w:tabs>
-            <w:spacing w:line="240" w:lineRule="auto"/>
             <w:rPr>
               <w:rStyle w:val="IntenseReference"/>
             </w:rPr>
           </w:pPr>
-          <w:hyperlink w:anchor="_Toc419063715" w:history="1">
-            <w:r>
-              <w:rPr>
-                <w:rStyle w:val="IntenseReference"/>
-              </w:rPr>
-              <w:t>1. Main diagram</w:t>
+          <w:hyperlink w:anchor="_Toc419067716" w:history="1">
+            <w:r>
+              <w:rPr>
+                <w:rStyle w:val="IntenseReference"/>
+              </w:rPr>
+              <w:t>1. View profile Statechart diagram</w:t>
             </w:r>
             <w:r>
               <w:rPr>
@@ -1036,7 +2066,7 @@
                 <w:rStyle w:val="IntenseReference"/>
                 <w:webHidden/>
               </w:rPr>
-              <w:instrText xml:space="preserve"> PAGEREF _Toc419063715 \h </w:instrText>
+              <w:instrText xml:space="preserve"> PAGEREF _Toc419067716 \h </w:instrText>
             </w:r>
             <w:r>
               <w:rPr>
@@ -1054,9 +2084,10 @@
             <w:r>
               <w:rPr>
                 <w:rStyle w:val="IntenseReference"/>
-                <w:webHidden/>
-              </w:rPr>
-              <w:t>13</w:t>
+                <w:noProof/>
+                <w:webHidden/>
+              </w:rPr>
+              <w:t>26</w:t>
             </w:r>
             <w:r>
               <w:rPr>
@@ -1071,19 +2102,18 @@
           <w:pPr>
             <w:pStyle w:val="TOC2"/>
             <w:tabs>
-              <w:tab w:val="right" w:leader="dot" w:pos="14120"/>
+              <w:tab w:val="right" w:leader="dot" w:pos="10440"/>
             </w:tabs>
-            <w:spacing w:line="240" w:lineRule="auto"/>
             <w:rPr>
               <w:rStyle w:val="IntenseReference"/>
             </w:rPr>
           </w:pPr>
-          <w:hyperlink w:anchor="_Toc419063716" w:history="1">
-            <w:r>
-              <w:rPr>
-                <w:rStyle w:val="IntenseReference"/>
-              </w:rPr>
-              <w:t>2. Important, Very Important, Recently diagram</w:t>
+          <w:hyperlink w:anchor="_Toc419067717" w:history="1">
+            <w:r>
+              <w:rPr>
+                <w:rStyle w:val="IntenseReference"/>
+              </w:rPr>
+              <w:t>2. Friend request Statechart diagram</w:t>
             </w:r>
             <w:r>
               <w:rPr>
@@ -1104,7 +2134,7 @@
                 <w:rStyle w:val="IntenseReference"/>
                 <w:webHidden/>
               </w:rPr>
-              <w:instrText xml:space="preserve"> PAGEREF _Toc419063716 \h </w:instrText>
+              <w:instrText xml:space="preserve"> PAGEREF _Toc419067717 \h </w:instrText>
             </w:r>
             <w:r>
               <w:rPr>
@@ -1122,9 +2152,10 @@
             <w:r>
               <w:rPr>
                 <w:rStyle w:val="IntenseReference"/>
-                <w:webHidden/>
-              </w:rPr>
-              <w:t>14</w:t>
+                <w:noProof/>
+                <w:webHidden/>
+              </w:rPr>
+              <w:t>27</w:t>
             </w:r>
             <w:r>
               <w:rPr>
@@ -1139,19 +2170,18 @@
           <w:pPr>
             <w:pStyle w:val="TOC2"/>
             <w:tabs>
-              <w:tab w:val="right" w:leader="dot" w:pos="14120"/>
+              <w:tab w:val="right" w:leader="dot" w:pos="10440"/>
             </w:tabs>
-            <w:spacing w:line="240" w:lineRule="auto"/>
             <w:rPr>
               <w:rStyle w:val="IntenseReference"/>
             </w:rPr>
           </w:pPr>
-          <w:hyperlink w:anchor="_Toc419063717" w:history="1">
-            <w:r>
-              <w:rPr>
-                <w:rStyle w:val="IntenseReference"/>
-              </w:rPr>
-              <w:t>3. Done list diagram</w:t>
+          <w:hyperlink w:anchor="_Toc419067718" w:history="1">
+            <w:r>
+              <w:rPr>
+                <w:rStyle w:val="IntenseReference"/>
+              </w:rPr>
+              <w:t>3. Friend delete Statechart diagram</w:t>
             </w:r>
             <w:r>
               <w:rPr>
@@ -1172,7 +2202,7 @@
                 <w:rStyle w:val="IntenseReference"/>
                 <w:webHidden/>
               </w:rPr>
-              <w:instrText xml:space="preserve"> PAGEREF _Toc419063717 \h </w:instrText>
+              <w:instrText xml:space="preserve"> PAGEREF _Toc419067718 \h </w:instrText>
             </w:r>
             <w:r>
               <w:rPr>
@@ -1190,9 +2220,10 @@
             <w:r>
               <w:rPr>
                 <w:rStyle w:val="IntenseReference"/>
-                <w:webHidden/>
-              </w:rPr>
-              <w:t>15</w:t>
+                <w:noProof/>
+                <w:webHidden/>
+              </w:rPr>
+              <w:t>28</w:t>
             </w:r>
             <w:r>
               <w:rPr>
@@ -1207,19 +2238,18 @@
           <w:pPr>
             <w:pStyle w:val="TOC2"/>
             <w:tabs>
-              <w:tab w:val="right" w:leader="dot" w:pos="14120"/>
+              <w:tab w:val="right" w:leader="dot" w:pos="10440"/>
             </w:tabs>
-            <w:spacing w:line="240" w:lineRule="auto"/>
             <w:rPr>
               <w:rStyle w:val="IntenseReference"/>
             </w:rPr>
           </w:pPr>
-          <w:hyperlink w:anchor="_Toc419063718" w:history="1">
-            <w:r>
-              <w:rPr>
-                <w:rStyle w:val="IntenseReference"/>
-              </w:rPr>
-              <w:t>4. Checklist diagram</w:t>
+          <w:hyperlink w:anchor="_Toc419067719" w:history="1">
+            <w:r>
+              <w:rPr>
+                <w:rStyle w:val="IntenseReference"/>
+              </w:rPr>
+              <w:t>4. Friend accept Statechart diagram</w:t>
             </w:r>
             <w:r>
               <w:rPr>
@@ -1240,7 +2270,7 @@
                 <w:rStyle w:val="IntenseReference"/>
                 <w:webHidden/>
               </w:rPr>
-              <w:instrText xml:space="preserve"> PAGEREF _Toc419063718 \h </w:instrText>
+              <w:instrText xml:space="preserve"> PAGEREF _Toc419067719 \h </w:instrText>
             </w:r>
             <w:r>
               <w:rPr>
@@ -1258,9 +2288,10 @@
             <w:r>
               <w:rPr>
                 <w:rStyle w:val="IntenseReference"/>
-                <w:webHidden/>
-              </w:rPr>
-              <w:t>16</w:t>
+                <w:noProof/>
+                <w:webHidden/>
+              </w:rPr>
+              <w:t>29</w:t>
             </w:r>
             <w:r>
               <w:rPr>
@@ -1275,19 +2306,18 @@
           <w:pPr>
             <w:pStyle w:val="TOC1"/>
             <w:tabs>
-              <w:tab w:val="right" w:leader="dot" w:pos="14120"/>
+              <w:tab w:val="right" w:leader="dot" w:pos="10440"/>
             </w:tabs>
-            <w:spacing w:line="240" w:lineRule="auto"/>
             <w:rPr>
               <w:rStyle w:val="IntenseReference"/>
             </w:rPr>
           </w:pPr>
-          <w:hyperlink w:anchor="_Toc419063719" w:history="1">
-            <w:r>
-              <w:rPr>
-                <w:rStyle w:val="IntenseReference"/>
-              </w:rPr>
-              <w:t>VII My profile Statechart diagram</w:t>
+          <w:hyperlink w:anchor="_Toc419067720" w:history="1">
+            <w:r>
+              <w:rPr>
+                <w:rStyle w:val="IntenseReference"/>
+              </w:rPr>
+              <w:t>V. Setting Statechart diagram</w:t>
             </w:r>
             <w:r>
               <w:rPr>
@@ -1308,7 +2338,7 @@
                 <w:rStyle w:val="IntenseReference"/>
                 <w:webHidden/>
               </w:rPr>
-              <w:instrText xml:space="preserve"> PAGEREF _Toc419063719 \h </w:instrText>
+              <w:instrText xml:space="preserve"> PAGEREF _Toc419067720 \h </w:instrText>
             </w:r>
             <w:r>
               <w:rPr>
@@ -1326,9 +2356,10 @@
             <w:r>
               <w:rPr>
                 <w:rStyle w:val="IntenseReference"/>
-                <w:webHidden/>
-              </w:rPr>
-              <w:t>17</w:t>
+                <w:noProof/>
+                <w:webHidden/>
+              </w:rPr>
+              <w:t>30</w:t>
             </w:r>
             <w:r>
               <w:rPr>
@@ -1343,212 +2374,7 @@
           <w:pPr>
             <w:pStyle w:val="TOC1"/>
             <w:tabs>
-              <w:tab w:val="right" w:leader="dot" w:pos="14120"/>
-            </w:tabs>
-            <w:spacing w:line="240" w:lineRule="auto"/>
-            <w:rPr>
-              <w:rStyle w:val="IntenseReference"/>
-            </w:rPr>
-          </w:pPr>
-          <w:hyperlink w:anchor="_Toc419063720" w:history="1">
-            <w:r>
-              <w:rPr>
-                <w:rStyle w:val="IntenseReference"/>
-              </w:rPr>
-              <w:t>VIII Share Statechart diagram</w:t>
-            </w:r>
-            <w:r>
-              <w:rPr>
-                <w:rStyle w:val="IntenseReference"/>
-                <w:webHidden/>
-              </w:rPr>
-              <w:tab/>
-            </w:r>
-            <w:r>
-              <w:rPr>
-                <w:rStyle w:val="IntenseReference"/>
-                <w:webHidden/>
-              </w:rPr>
-              <w:fldChar w:fldCharType="begin"/>
-            </w:r>
-            <w:r>
-              <w:rPr>
-                <w:rStyle w:val="IntenseReference"/>
-                <w:webHidden/>
-              </w:rPr>
-              <w:instrText xml:space="preserve"> PAGEREF _Toc419063720 \h </w:instrText>
-            </w:r>
-            <w:r>
-              <w:rPr>
-                <w:rStyle w:val="IntenseReference"/>
-                <w:webHidden/>
-              </w:rPr>
-            </w:r>
-            <w:r>
-              <w:rPr>
-                <w:rStyle w:val="IntenseReference"/>
-                <w:webHidden/>
-              </w:rPr>
-              <w:fldChar w:fldCharType="separate"/>
-            </w:r>
-            <w:r>
-              <w:rPr>
-                <w:rStyle w:val="IntenseReference"/>
-                <w:webHidden/>
-              </w:rPr>
-              <w:t>18</w:t>
-            </w:r>
-            <w:r>
-              <w:rPr>
-                <w:rStyle w:val="IntenseReference"/>
-                <w:webHidden/>
-              </w:rPr>
-              <w:fldChar w:fldCharType="end"/>
-            </w:r>
-          </w:hyperlink>
-        </w:p>
-        <w:p>
-          <w:pPr>
-            <w:pStyle w:val="TOC1"/>
-            <w:tabs>
-              <w:tab w:val="right" w:leader="dot" w:pos="14120"/>
-            </w:tabs>
-            <w:spacing w:line="240" w:lineRule="auto"/>
-            <w:rPr>
-              <w:rStyle w:val="IntenseReference"/>
-            </w:rPr>
-          </w:pPr>
-          <w:hyperlink w:anchor="_Toc419063721" w:history="1">
-            <w:r>
-              <w:rPr>
-                <w:rStyle w:val="IntenseReference"/>
-              </w:rPr>
-              <w:t>IX Get Device information Statechart diagram</w:t>
-            </w:r>
-            <w:r>
-              <w:rPr>
-                <w:rStyle w:val="IntenseReference"/>
-                <w:webHidden/>
-              </w:rPr>
-              <w:tab/>
-            </w:r>
-            <w:r>
-              <w:rPr>
-                <w:rStyle w:val="IntenseReference"/>
-                <w:webHidden/>
-              </w:rPr>
-              <w:fldChar w:fldCharType="begin"/>
-            </w:r>
-            <w:r>
-              <w:rPr>
-                <w:rStyle w:val="IntenseReference"/>
-                <w:webHidden/>
-              </w:rPr>
-              <w:instrText xml:space="preserve"> PAGEREF _Toc419063721 \h </w:instrText>
-            </w:r>
-            <w:r>
-              <w:rPr>
-                <w:rStyle w:val="IntenseReference"/>
-                <w:webHidden/>
-              </w:rPr>
-            </w:r>
-            <w:r>
-              <w:rPr>
-                <w:rStyle w:val="IntenseReference"/>
-                <w:webHidden/>
-              </w:rPr>
-              <w:fldChar w:fldCharType="separate"/>
-            </w:r>
-            <w:r>
-              <w:rPr>
-                <w:rStyle w:val="IntenseReference"/>
-                <w:webHidden/>
-              </w:rPr>
-              <w:t>19</w:t>
-            </w:r>
-            <w:r>
-              <w:rPr>
-                <w:rStyle w:val="IntenseReference"/>
-                <w:webHidden/>
-              </w:rPr>
-              <w:fldChar w:fldCharType="end"/>
-            </w:r>
-          </w:hyperlink>
-        </w:p>
-        <w:p>
-          <w:pPr>
-            <w:pStyle w:val="TOC1"/>
-            <w:tabs>
-              <w:tab w:val="right" w:leader="dot" w:pos="14120"/>
-            </w:tabs>
-            <w:spacing w:line="240" w:lineRule="auto"/>
-            <w:rPr>
-              <w:rFonts w:eastAsiaTheme="minorEastAsia"/>
-              <w:noProof/>
-              <w:lang w:val="en-US"/>
-            </w:rPr>
-          </w:pPr>
-          <w:hyperlink w:anchor="_Toc419063722" w:history="1">
-            <w:r>
-              <w:rPr>
-                <w:rStyle w:val="IntenseReference"/>
-              </w:rPr>
-              <w:t>X Export Statechart diagram</w:t>
-            </w:r>
-            <w:r>
-              <w:rPr>
-                <w:rStyle w:val="IntenseReference"/>
-                <w:webHidden/>
-              </w:rPr>
-              <w:tab/>
-            </w:r>
-            <w:r>
-              <w:rPr>
-                <w:rStyle w:val="IntenseReference"/>
-                <w:webHidden/>
-              </w:rPr>
-              <w:fldChar w:fldCharType="begin"/>
-            </w:r>
-            <w:r>
-              <w:rPr>
-                <w:rStyle w:val="IntenseReference"/>
-                <w:webHidden/>
-              </w:rPr>
-              <w:instrText xml:space="preserve"> PAGEREF _Toc419063722 \h </w:instrText>
-            </w:r>
-            <w:r>
-              <w:rPr>
-                <w:rStyle w:val="IntenseReference"/>
-                <w:webHidden/>
-              </w:rPr>
-            </w:r>
-            <w:r>
-              <w:rPr>
-                <w:rStyle w:val="IntenseReference"/>
-                <w:webHidden/>
-              </w:rPr>
-              <w:fldChar w:fldCharType="separate"/>
-            </w:r>
-            <w:r>
-              <w:rPr>
-                <w:rStyle w:val="IntenseReference"/>
-                <w:webHidden/>
-              </w:rPr>
-              <w:t>20</w:t>
-            </w:r>
-            <w:r>
-              <w:rPr>
-                <w:rStyle w:val="IntenseReference"/>
-                <w:webHidden/>
-              </w:rPr>
-              <w:fldChar w:fldCharType="end"/>
-            </w:r>
-          </w:hyperlink>
-        </w:p>
-        <w:p>
-          <w:pPr>
-            <w:pStyle w:val="TOC1"/>
-            <w:tabs>
+              <w:tab w:val="right" w:leader="dot" w:pos="10440"/>
               <w:tab w:val="right" w:leader="dot" w:pos="13860"/>
             </w:tabs>
             <w:spacing w:line="240" w:lineRule="auto"/>
@@ -1570,29 +2396,43 @@
     </w:sdt>
     <w:p>
       <w:pPr>
-        <w:rPr>
-          <w:rFonts w:ascii="Courier Std" w:hAnsi="Courier Std" w:cs="Courier New"/>
+        <w:pStyle w:val="TOC1"/>
+        <w:tabs>
+          <w:tab w:val="right" w:leader="dot" w:pos="13860"/>
+        </w:tabs>
+        <w:spacing w:line="240" w:lineRule="auto"/>
+        <w:rPr>
+          <w:rFonts w:ascii="Courier Std" w:hAnsi="Courier Std"/>
           <w:b/>
-          <w:sz w:val="28"/>
-          <w:szCs w:val="28"/>
-          <w:lang w:val="en-US"/>
-        </w:rPr>
-      </w:pPr>
-      <w:r>
-        <w:rPr>
-          <w:rFonts w:ascii="Courier Std" w:hAnsi="Courier Std"/>
-        </w:rPr>
-        <w:br w:type="page"/>
-      </w:r>
+          <w:bCs/>
+          <w:noProof/>
+        </w:rPr>
+      </w:pPr>
     </w:p>
     <w:p>
       <w:pPr>
         <w:pStyle w:val="Heading1"/>
-        <w:rPr>
-          <w:rFonts w:ascii="Courier Std" w:hAnsi="Courier Std"/>
-        </w:rPr>
-      </w:pPr>
-      <w:bookmarkStart w:id="0" w:name="_Toc419063703"/>
+        <w:jc w:val="left"/>
+        <w:rPr>
+          <w:rFonts w:ascii="Courier Std" w:hAnsi="Courier Std"/>
+        </w:rPr>
+        <w:sectPr>
+          <w:pgSz w:w="11906" w:h="16838" w:code="9"/>
+          <w:pgMar w:top="1440" w:right="540" w:bottom="1268" w:left="720" w:header="720" w:footer="720" w:gutter="0"/>
+          <w:cols w:space="720"/>
+          <w:titlePg/>
+          <w:docGrid w:linePitch="360"/>
+        </w:sectPr>
+      </w:pPr>
+    </w:p>
+    <w:p>
+      <w:pPr>
+        <w:pStyle w:val="Heading1"/>
+        <w:rPr>
+          <w:rFonts w:ascii="Courier Std" w:hAnsi="Courier Std"/>
+        </w:rPr>
+      </w:pPr>
+      <w:bookmarkStart w:id="1" w:name="_Toc419067689"/>
       <w:r>
         <w:rPr>
           <w:rFonts w:ascii="Courier Std" w:hAnsi="Courier Std"/>
@@ -1600,7 +2440,7 @@
         <w:lastRenderedPageBreak/>
         <w:t>I. Loading Statechart diagram</w:t>
       </w:r>
-      <w:bookmarkEnd w:id="0"/>
+      <w:bookmarkEnd w:id="1"/>
     </w:p>
     <w:p>
       <w:pPr>
@@ -1622,7 +2462,7 @@
           <w:rFonts w:ascii="Courier Std" w:hAnsi="Courier Std"/>
         </w:rPr>
       </w:pPr>
-      <w:bookmarkStart w:id="1" w:name="_Toc419063704"/>
+      <w:bookmarkStart w:id="2" w:name="_Toc419067690"/>
       <w:r>
         <w:rPr>
           <w:rFonts w:ascii="Courier Std" w:hAnsi="Courier Std"/>
@@ -1648,7 +2488,7 @@
         </w:rPr>
         <w:t>Sign in Statechart diagram</w:t>
       </w:r>
-      <w:bookmarkEnd w:id="1"/>
+      <w:bookmarkEnd w:id="2"/>
     </w:p>
     <w:p>
       <w:pPr>
@@ -1678,7 +2518,7 @@
                     <pic:cNvPicPr/>
                   </pic:nvPicPr>
                   <pic:blipFill rotWithShape="1">
-                    <a:blip r:embed="rId7">
+                    <a:blip r:embed="rId9">
                       <a:extLst>
                         <a:ext uri="{28A0092B-C50C-407E-A947-70E740481C1C}">
                           <a14:useLocalDpi xmlns:a14="http://schemas.microsoft.com/office/drawing/2010/main" val="0"/>
@@ -1735,7 +2575,7 @@
           <w:rFonts w:ascii="Courier Std" w:hAnsi="Courier Std"/>
         </w:rPr>
       </w:pPr>
-      <w:bookmarkStart w:id="2" w:name="_Toc419063705"/>
+      <w:bookmarkStart w:id="3" w:name="_Toc419067691"/>
       <w:r>
         <w:rPr>
           <w:rFonts w:ascii="Courier Std" w:hAnsi="Courier Std"/>
@@ -1753,9 +2593,15 @@
         <w:rPr>
           <w:rFonts w:ascii="Courier Std" w:hAnsi="Courier Std"/>
         </w:rPr>
+        <w:t>.</w:t>
+      </w:r>
+      <w:r>
+        <w:rPr>
+          <w:rFonts w:ascii="Courier Std" w:hAnsi="Courier Std"/>
+        </w:rPr>
         <w:t xml:space="preserve"> Home Statechart Diagram</w:t>
       </w:r>
-      <w:bookmarkEnd w:id="2"/>
+      <w:bookmarkEnd w:id="3"/>
     </w:p>
     <w:p>
       <w:pPr>
@@ -1785,7 +2631,7 @@
                     <pic:cNvPicPr/>
                   </pic:nvPicPr>
                   <pic:blipFill rotWithShape="1">
-                    <a:blip r:embed="rId8">
+                    <a:blip r:embed="rId10">
                       <a:extLst>
                         <a:ext uri="{28A0092B-C50C-407E-A947-70E740481C1C}">
                           <a14:useLocalDpi xmlns:a14="http://schemas.microsoft.com/office/drawing/2010/main" val="0"/>
@@ -1818,8 +2664,6 @@
           </wp:inline>
         </w:drawing>
       </w:r>
-      <w:bookmarkStart w:id="3" w:name="_GoBack"/>
-      <w:bookmarkEnd w:id="3"/>
       <w:r>
         <w:rPr>
           <w:lang w:val="en-US"/>
@@ -1834,27 +2678,196 @@
           <w:rFonts w:ascii="Courier Std" w:hAnsi="Courier Std"/>
         </w:rPr>
       </w:pPr>
-      <w:bookmarkStart w:id="4" w:name="_Toc419063706"/>
+      <w:bookmarkStart w:id="4" w:name="_Toc419067692"/>
       <w:r>
         <w:rPr>
           <w:rFonts w:ascii="Courier Std" w:hAnsi="Courier Std"/>
         </w:rPr>
         <w:lastRenderedPageBreak/>
-        <w:t>II</w:t>
-      </w:r>
-      <w:r>
-        <w:rPr>
-          <w:rFonts w:ascii="Courier Std" w:hAnsi="Courier Std"/>
-        </w:rPr>
-        <w:t>I</w:t>
-      </w:r>
-      <w:r>
-        <w:rPr>
-          <w:rFonts w:ascii="Courier Std" w:hAnsi="Courier Std"/>
-        </w:rPr>
-        <w:t xml:space="preserve"> Single searching Statechart Diagrams</w:t>
+        <w:t>IV. Event Statechart Diagrams</w:t>
       </w:r>
       <w:bookmarkEnd w:id="4"/>
+    </w:p>
+    <w:p>
+      <w:pPr>
+        <w:pStyle w:val="Heading2"/>
+      </w:pPr>
+      <w:bookmarkStart w:id="5" w:name="_Toc419067693"/>
+      <w:r>
+        <w:t>1. Create event Statechart Diagram</w:t>
+      </w:r>
+      <w:bookmarkEnd w:id="5"/>
+    </w:p>
+    <w:p>
+      <w:pPr>
+        <w:rPr>
+          <w:rFonts w:ascii="Courier New" w:hAnsi="Courier New" w:cs="Courier New"/>
+          <w:b/>
+          <w:sz w:val="28"/>
+          <w:szCs w:val="28"/>
+          <w:lang w:val="en-US"/>
+        </w:rPr>
+      </w:pPr>
+      <w:r>
+        <w:br w:type="page"/>
+      </w:r>
+    </w:p>
+    <w:p>
+      <w:pPr>
+        <w:pStyle w:val="Heading2"/>
+      </w:pPr>
+      <w:bookmarkStart w:id="6" w:name="_Toc419067694"/>
+      <w:r>
+        <w:lastRenderedPageBreak/>
+        <w:t>2. Edit event Statechart Diagram</w:t>
+      </w:r>
+      <w:bookmarkEnd w:id="6"/>
+    </w:p>
+    <w:p>
+      <w:pPr>
+        <w:rPr>
+          <w:rFonts w:ascii="Courier New" w:hAnsi="Courier New" w:cs="Courier New"/>
+          <w:b/>
+          <w:sz w:val="28"/>
+          <w:szCs w:val="28"/>
+          <w:lang w:val="en-US"/>
+        </w:rPr>
+      </w:pPr>
+      <w:r>
+        <w:br w:type="page"/>
+      </w:r>
+    </w:p>
+    <w:p>
+      <w:pPr>
+        <w:pStyle w:val="Heading2"/>
+      </w:pPr>
+      <w:bookmarkStart w:id="7" w:name="_Toc419067695"/>
+      <w:r>
+        <w:lastRenderedPageBreak/>
+        <w:t>3. View event detail Statechart Diagram</w:t>
+      </w:r>
+      <w:bookmarkEnd w:id="7"/>
+    </w:p>
+    <w:p>
+      <w:pPr>
+        <w:rPr>
+          <w:rFonts w:ascii="Courier Std" w:hAnsi="Courier Std" w:cs="Courier New"/>
+          <w:b/>
+          <w:sz w:val="28"/>
+          <w:szCs w:val="28"/>
+          <w:lang w:val="en-US"/>
+        </w:rPr>
+      </w:pPr>
+      <w:r>
+        <w:rPr>
+          <w:rFonts w:ascii="Courier Std" w:hAnsi="Courier Std"/>
+        </w:rPr>
+        <w:br w:type="page"/>
+      </w:r>
+    </w:p>
+    <w:p>
+      <w:pPr>
+        <w:pStyle w:val="Heading1"/>
+        <w:rPr>
+          <w:rFonts w:ascii="Courier Std" w:hAnsi="Courier Std"/>
+        </w:rPr>
+      </w:pPr>
+      <w:bookmarkStart w:id="8" w:name="_Toc419067696"/>
+      <w:r>
+        <w:rPr>
+          <w:rFonts w:ascii="Courier Std" w:hAnsi="Courier Std"/>
+        </w:rPr>
+        <w:lastRenderedPageBreak/>
+        <w:t xml:space="preserve">V. </w:t>
+      </w:r>
+      <w:r>
+        <w:rPr>
+          <w:rFonts w:ascii="Courier Std" w:hAnsi="Courier Std"/>
+        </w:rPr>
+        <w:t>My profile</w:t>
+      </w:r>
+      <w:r>
+        <w:rPr>
+          <w:rFonts w:ascii="Courier Std" w:hAnsi="Courier Std"/>
+        </w:rPr>
+        <w:t xml:space="preserve"> Statechart Diagram</w:t>
+      </w:r>
+      <w:bookmarkEnd w:id="8"/>
+    </w:p>
+    <w:p>
+      <w:pPr>
+        <w:rPr>
+          <w:rFonts w:ascii="Courier Std" w:hAnsi="Courier Std" w:cs="Courier New"/>
+          <w:b/>
+          <w:sz w:val="28"/>
+          <w:szCs w:val="28"/>
+          <w:lang w:val="en-US"/>
+        </w:rPr>
+      </w:pPr>
+      <w:r>
+        <w:rPr>
+          <w:rFonts w:ascii="Courier Std" w:hAnsi="Courier Std"/>
+        </w:rPr>
+        <w:br w:type="page"/>
+      </w:r>
+    </w:p>
+    <w:p>
+      <w:pPr>
+        <w:pStyle w:val="Heading1"/>
+      </w:pPr>
+      <w:bookmarkStart w:id="9" w:name="_Toc419067697"/>
+      <w:r>
+        <w:lastRenderedPageBreak/>
+        <w:t>VI. Search Statechart Diagram</w:t>
+      </w:r>
+      <w:bookmarkEnd w:id="9"/>
+    </w:p>
+    <w:p>
+      <w:pPr>
+        <w:rPr>
+          <w:rFonts w:ascii="Courier New" w:hAnsi="Courier New" w:cs="Courier New"/>
+          <w:b/>
+          <w:sz w:val="28"/>
+          <w:szCs w:val="28"/>
+          <w:lang w:val="en-US"/>
+        </w:rPr>
+      </w:pPr>
+      <w:r>
+        <w:br w:type="page"/>
+      </w:r>
+    </w:p>
+    <w:p>
+      <w:pPr>
+        <w:pStyle w:val="Heading1"/>
+      </w:pPr>
+      <w:bookmarkStart w:id="10" w:name="_Toc419067698"/>
+      <w:r>
+        <w:lastRenderedPageBreak/>
+        <w:t>VII. Searching Statechart Diagrams</w:t>
+      </w:r>
+      <w:bookmarkEnd w:id="10"/>
+    </w:p>
+    <w:p>
+      <w:pPr>
+        <w:pStyle w:val="Heading1"/>
+        <w:rPr>
+          <w:rFonts w:ascii="Courier Std" w:hAnsi="Courier Std"/>
+        </w:rPr>
+      </w:pPr>
+      <w:bookmarkStart w:id="11" w:name="_Toc419067699"/>
+      <w:r>
+        <w:rPr>
+          <w:rFonts w:ascii="Courier Std" w:hAnsi="Courier Std"/>
+        </w:rPr>
+        <w:t>1.</w:t>
+      </w:r>
+      <w:r>
+        <w:rPr>
+          <w:rFonts w:ascii="Courier Std" w:hAnsi="Courier Std"/>
+        </w:rPr>
+        <w:t xml:space="preserve"> Single searching Statechart Diagram</w:t>
+      </w:r>
+      <w:bookmarkEnd w:id="11"/>
     </w:p>
     <w:p>
       <w:pPr>
@@ -1883,7 +2896,7 @@
                     <pic:cNvPicPr/>
                   </pic:nvPicPr>
                   <pic:blipFill>
-                    <a:blip r:embed="rId9">
+                    <a:blip r:embed="rId11">
                       <a:extLst>
                         <a:ext uri="{28A0092B-C50C-407E-A947-70E740481C1C}">
                           <a14:useLocalDpi xmlns:a14="http://schemas.microsoft.com/office/drawing/2010/main" val="0"/>
@@ -1932,15 +2945,21 @@
           <w:rFonts w:ascii="Courier Std" w:hAnsi="Courier Std"/>
         </w:rPr>
       </w:pPr>
-      <w:bookmarkStart w:id="5" w:name="_Toc419063707"/>
+      <w:bookmarkStart w:id="12" w:name="_Toc419067700"/>
       <w:r>
         <w:rPr>
           <w:rFonts w:ascii="Courier Std" w:hAnsi="Courier Std"/>
         </w:rPr>
         <w:lastRenderedPageBreak/>
-        <w:t>III Group searching Statechart Diagrams</w:t>
-      </w:r>
-      <w:bookmarkEnd w:id="5"/>
+        <w:t>2.</w:t>
+      </w:r>
+      <w:r>
+        <w:rPr>
+          <w:rFonts w:ascii="Courier Std" w:hAnsi="Courier Std"/>
+        </w:rPr>
+        <w:t xml:space="preserve"> Group searching Statechart Diagram</w:t>
+      </w:r>
+      <w:bookmarkEnd w:id="12"/>
     </w:p>
     <w:p>
       <w:r>
@@ -1965,7 +2984,7 @@
                     <pic:cNvPicPr/>
                   </pic:nvPicPr>
                   <pic:blipFill>
-                    <a:blip r:embed="rId10">
+                    <a:blip r:embed="rId12">
                       <a:extLst>
                         <a:ext uri="{28A0092B-C50C-407E-A947-70E740481C1C}">
                           <a14:useLocalDpi xmlns:a14="http://schemas.microsoft.com/office/drawing/2010/main" val="0"/>
@@ -2016,15 +3035,47 @@
           <w:rFonts w:ascii="Courier Std" w:hAnsi="Courier Std"/>
         </w:rPr>
       </w:pPr>
-      <w:bookmarkStart w:id="6" w:name="_Toc419063708"/>
-      <w:r>
-        <w:rPr>
-          <w:rFonts w:ascii="Courier Std" w:hAnsi="Courier Std"/>
-        </w:rPr>
+    </w:p>
+    <w:p>
+      <w:pPr>
+        <w:pStyle w:val="Heading1"/>
+        <w:rPr>
+          <w:rFonts w:ascii="Courier Std" w:hAnsi="Courier Std"/>
+        </w:rPr>
+      </w:pPr>
+      <w:bookmarkStart w:id="13" w:name="_Toc419067701"/>
+      <w:r>
+        <w:rPr>
+          <w:rFonts w:ascii="Courier Std" w:hAnsi="Courier Std"/>
+        </w:rPr>
+        <w:t>VIII. EasiSchedule Statechart Diagram</w:t>
+      </w:r>
+      <w:bookmarkEnd w:id="13"/>
+    </w:p>
+    <w:p>
+      <w:pPr>
+        <w:rPr>
+          <w:rFonts w:ascii="Courier New" w:hAnsi="Courier New" w:cs="Courier New"/>
+          <w:b/>
+          <w:sz w:val="28"/>
+          <w:szCs w:val="28"/>
+          <w:lang w:val="en-US"/>
+        </w:rPr>
+      </w:pPr>
+      <w:r>
+        <w:br w:type="page"/>
+      </w:r>
+    </w:p>
+    <w:p>
+      <w:pPr>
+        <w:pStyle w:val="Heading1"/>
+      </w:pPr>
+      <w:bookmarkStart w:id="14" w:name="_Toc419067702"/>
+      <w:r>
         <w:lastRenderedPageBreak/>
-        <w:t>IV Database Statechart Diagrams</w:t>
-      </w:r>
-      <w:bookmarkEnd w:id="6"/>
+        <w:t>IX. To-do Statechart Diagrams</w:t>
+      </w:r>
+      <w:bookmarkEnd w:id="14"/>
     </w:p>
     <w:p>
       <w:pPr>
@@ -2033,31 +3084,34 @@
           <w:rFonts w:ascii="Courier Std" w:hAnsi="Courier Std"/>
         </w:rPr>
       </w:pPr>
-      <w:bookmarkStart w:id="7" w:name="_Toc419063709"/>
-      <w:r>
-        <w:rPr>
-          <w:rFonts w:ascii="Courier Std" w:hAnsi="Courier Std"/>
-        </w:rPr>
-        <w:t>1. View profile Statechart diagram</w:t>
-      </w:r>
-      <w:bookmarkEnd w:id="7"/>
-    </w:p>
-    <w:p>
-      <w:pPr>
-        <w:tabs>
-          <w:tab w:val="right" w:pos="14130"/>
-        </w:tabs>
-      </w:pPr>
-      <w:r>
-        <w:rPr>
-          <w:rFonts w:ascii="Courier Std" w:hAnsi="Courier Std"/>
+      <w:bookmarkStart w:id="15" w:name="_Toc419067703"/>
+      <w:r>
+        <w:rPr>
+          <w:rFonts w:ascii="Courier Std" w:hAnsi="Courier Std"/>
+        </w:rPr>
+        <w:t xml:space="preserve">1. Main </w:t>
+      </w:r>
+      <w:r>
+        <w:rPr>
+          <w:rFonts w:ascii="Courier Std" w:hAnsi="Courier Std"/>
+        </w:rPr>
+        <w:t>Statechart Diagram</w:t>
+      </w:r>
+      <w:bookmarkEnd w:id="15"/>
+    </w:p>
+    <w:p>
+      <w:pPr>
+        <w:jc w:val="center"/>
+      </w:pPr>
+      <w:r>
+        <w:rPr>
           <w:noProof/>
         </w:rPr>
         <w:drawing>
-          <wp:inline distT="0" distB="0" distL="0" distR="0" wp14:anchorId="24E0528E" wp14:editId="4CCBC67C">
-            <wp:extent cx="8858250" cy="5076825"/>
-            <wp:effectExtent l="0" t="0" r="0" b="9525"/>
-            <wp:docPr id="5" name="Picture 5"/>
+          <wp:inline distT="0" distB="0" distL="0" distR="0" wp14:anchorId="238832B1" wp14:editId="3B0D62CE">
+            <wp:extent cx="7772400" cy="4732192"/>
+            <wp:effectExtent l="0" t="0" r="0" b="0"/>
+            <wp:docPr id="11" name="Picture 11"/>
             <wp:cNvGraphicFramePr>
               <a:graphicFrameLocks xmlns:a="http://schemas.openxmlformats.org/drawingml/2006/main" noChangeAspect="1"/>
             </wp:cNvGraphicFramePr>
@@ -2065,103 +3119,24 @@
               <a:graphicData uri="http://schemas.openxmlformats.org/drawingml/2006/picture">
                 <pic:pic xmlns:pic="http://schemas.openxmlformats.org/drawingml/2006/picture">
                   <pic:nvPicPr>
-                    <pic:cNvPr id="5" name="View.png"/>
+                    <pic:cNvPr id="11" name="TodoMain.png"/>
                     <pic:cNvPicPr/>
                   </pic:nvPicPr>
-                  <pic:blipFill>
-                    <a:blip r:embed="rId11">
+                  <pic:blipFill rotWithShape="1">
+                    <a:blip r:embed="rId13">
                       <a:extLst>
                         <a:ext uri="{28A0092B-C50C-407E-A947-70E740481C1C}">
                           <a14:useLocalDpi xmlns:a14="http://schemas.microsoft.com/office/drawing/2010/main" val="0"/>
                         </a:ext>
                       </a:extLst>
                     </a:blip>
-                    <a:stretch>
-                      <a:fillRect/>
-                    </a:stretch>
-                  </pic:blipFill>
-                  <pic:spPr>
-                    <a:xfrm>
-                      <a:off x="0" y="0"/>
-                      <a:ext cx="8858250" cy="5076825"/>
-                    </a:xfrm>
-                    <a:prstGeom prst="rect">
-                      <a:avLst/>
-                    </a:prstGeom>
-                  </pic:spPr>
-                </pic:pic>
-              </a:graphicData>
-            </a:graphic>
-          </wp:inline>
-        </w:drawing>
-      </w:r>
-    </w:p>
-    <w:p>
-      <w:pPr>
-        <w:tabs>
-          <w:tab w:val="right" w:pos="14130"/>
-        </w:tabs>
-      </w:pPr>
-      <w:r>
-        <w:rPr>
-          <w:rFonts w:ascii="Courier Std" w:hAnsi="Courier Std"/>
-        </w:rPr>
-        <w:br w:type="page"/>
-      </w:r>
-    </w:p>
-    <w:p>
-      <w:pPr>
-        <w:pStyle w:val="Heading2"/>
-        <w:rPr>
-          <w:rFonts w:ascii="Courier Std" w:hAnsi="Courier Std"/>
-        </w:rPr>
-      </w:pPr>
-      <w:bookmarkStart w:id="8" w:name="_Toc419063710"/>
-      <w:r>
-        <w:rPr>
-          <w:rFonts w:ascii="Courier Std" w:hAnsi="Courier Std"/>
-        </w:rPr>
-        <w:lastRenderedPageBreak/>
-        <w:t>2. Friend request Statechart diagram</w:t>
-      </w:r>
-      <w:bookmarkEnd w:id="8"/>
-    </w:p>
-    <w:p>
-      <w:r>
-        <w:rPr>
-          <w:rFonts w:ascii="Courier Std" w:hAnsi="Courier Std"/>
-          <w:noProof/>
-        </w:rPr>
-        <w:drawing>
-          <wp:inline distT="0" distB="0" distL="0" distR="0" wp14:anchorId="7B111C9B" wp14:editId="5A836DDA">
-            <wp:extent cx="8971915" cy="3172222"/>
-            <wp:effectExtent l="0" t="0" r="635" b="9525"/>
-            <wp:docPr id="6" name="Picture 6"/>
-            <wp:cNvGraphicFramePr>
-              <a:graphicFrameLocks xmlns:a="http://schemas.openxmlformats.org/drawingml/2006/main" noChangeAspect="1"/>
-            </wp:cNvGraphicFramePr>
-            <a:graphic xmlns:a="http://schemas.openxmlformats.org/drawingml/2006/main">
-              <a:graphicData uri="http://schemas.openxmlformats.org/drawingml/2006/picture">
-                <pic:pic xmlns:pic="http://schemas.openxmlformats.org/drawingml/2006/picture">
-                  <pic:nvPicPr>
-                    <pic:cNvPr id="6" name="FriendRequest.png"/>
-                    <pic:cNvPicPr/>
-                  </pic:nvPicPr>
-                  <pic:blipFill rotWithShape="1">
-                    <a:blip r:embed="rId12">
-                      <a:extLst>
-                        <a:ext uri="{28A0092B-C50C-407E-A947-70E740481C1C}">
-                          <a14:useLocalDpi xmlns:a14="http://schemas.microsoft.com/office/drawing/2010/main" val="0"/>
-                        </a:ext>
-                      </a:extLst>
-                    </a:blip>
-                    <a:srcRect t="10338"/>
+                    <a:srcRect l="3093" t="4981"/>
                     <a:stretch/>
                   </pic:blipFill>
                   <pic:spPr bwMode="auto">
                     <a:xfrm>
                       <a:off x="0" y="0"/>
-                      <a:ext cx="8972519" cy="3172436"/>
+                      <a:ext cx="7772400" cy="4732192"/>
                     </a:xfrm>
                     <a:prstGeom prst="rect">
                       <a:avLst/>
@@ -2186,6 +3161,7 @@
       <w:pPr>
         <w:rPr>
           <w:rFonts w:ascii="Courier Std" w:hAnsi="Courier Std" w:cs="Courier New"/>
+          <w:b/>
           <w:sz w:val="28"/>
           <w:szCs w:val="28"/>
           <w:lang w:val="en-US"/>
@@ -2205,7 +3181,814 @@
           <w:rFonts w:ascii="Courier Std" w:hAnsi="Courier Std"/>
         </w:rPr>
       </w:pPr>
-      <w:bookmarkStart w:id="9" w:name="_Toc419063711"/>
+      <w:bookmarkStart w:id="16" w:name="_Toc419067704"/>
+      <w:r>
+        <w:rPr>
+          <w:rFonts w:ascii="Courier Std" w:hAnsi="Courier Std"/>
+        </w:rPr>
+        <w:lastRenderedPageBreak/>
+        <w:t xml:space="preserve">2. Important, Very Important, Recently </w:t>
+      </w:r>
+      <w:r>
+        <w:rPr>
+          <w:rFonts w:ascii="Courier Std" w:hAnsi="Courier Std"/>
+        </w:rPr>
+        <w:t>Statechart Diagram</w:t>
+      </w:r>
+      <w:bookmarkEnd w:id="16"/>
+    </w:p>
+    <w:p>
+      <w:pPr>
+        <w:jc w:val="center"/>
+      </w:pPr>
+      <w:r>
+        <w:rPr>
+          <w:rFonts w:ascii="Courier Std" w:hAnsi="Courier Std"/>
+          <w:noProof/>
+        </w:rPr>
+        <w:drawing>
+          <wp:inline distT="0" distB="0" distL="0" distR="0" wp14:anchorId="0B943CA6" wp14:editId="50E76E8A">
+            <wp:extent cx="8504019" cy="5365100"/>
+            <wp:effectExtent l="0" t="0" r="0" b="7620"/>
+            <wp:docPr id="9" name="Picture 9"/>
+            <wp:cNvGraphicFramePr>
+              <a:graphicFrameLocks xmlns:a="http://schemas.openxmlformats.org/drawingml/2006/main" noChangeAspect="1"/>
+            </wp:cNvGraphicFramePr>
+            <a:graphic xmlns:a="http://schemas.openxmlformats.org/drawingml/2006/main">
+              <a:graphicData uri="http://schemas.openxmlformats.org/drawingml/2006/picture">
+                <pic:pic xmlns:pic="http://schemas.openxmlformats.org/drawingml/2006/picture">
+                  <pic:nvPicPr>
+                    <pic:cNvPr id="9" name="TodoModalSingle.png"/>
+                    <pic:cNvPicPr/>
+                  </pic:nvPicPr>
+                  <pic:blipFill>
+                    <a:blip r:embed="rId14">
+                      <a:extLst>
+                        <a:ext uri="{28A0092B-C50C-407E-A947-70E740481C1C}">
+                          <a14:useLocalDpi xmlns:a14="http://schemas.microsoft.com/office/drawing/2010/main" val="0"/>
+                        </a:ext>
+                      </a:extLst>
+                    </a:blip>
+                    <a:stretch>
+                      <a:fillRect/>
+                    </a:stretch>
+                  </pic:blipFill>
+                  <pic:spPr bwMode="auto">
+                    <a:xfrm>
+                      <a:off x="0" y="0"/>
+                      <a:ext cx="8504019" cy="5365100"/>
+                    </a:xfrm>
+                    <a:prstGeom prst="rect">
+                      <a:avLst/>
+                    </a:prstGeom>
+                    <a:ln>
+                      <a:noFill/>
+                    </a:ln>
+                    <a:extLst>
+                      <a:ext uri="{53640926-AAD7-44D8-BBD7-CCE9431645EC}">
+                        <a14:shadowObscured xmlns:a14="http://schemas.microsoft.com/office/drawing/2010/main"/>
+                      </a:ext>
+                    </a:extLst>
+                  </pic:spPr>
+                </pic:pic>
+              </a:graphicData>
+            </a:graphic>
+          </wp:inline>
+        </w:drawing>
+      </w:r>
+    </w:p>
+    <w:p>
+      <w:pPr>
+        <w:rPr>
+          <w:rFonts w:ascii="Courier Std" w:hAnsi="Courier Std" w:cs="Courier New"/>
+          <w:b/>
+          <w:sz w:val="28"/>
+          <w:szCs w:val="28"/>
+          <w:lang w:val="en-US"/>
+        </w:rPr>
+      </w:pPr>
+      <w:r>
+        <w:rPr>
+          <w:rFonts w:ascii="Courier Std" w:hAnsi="Courier Std"/>
+        </w:rPr>
+        <w:br w:type="page"/>
+      </w:r>
+    </w:p>
+    <w:p>
+      <w:pPr>
+        <w:pStyle w:val="Heading2"/>
+        <w:rPr>
+          <w:rFonts w:ascii="Courier Std" w:hAnsi="Courier Std"/>
+        </w:rPr>
+      </w:pPr>
+      <w:bookmarkStart w:id="17" w:name="_Toc419067705"/>
+      <w:r>
+        <w:rPr>
+          <w:rFonts w:ascii="Courier Std" w:hAnsi="Courier Std"/>
+        </w:rPr>
+        <w:lastRenderedPageBreak/>
+        <w:t xml:space="preserve">3. Done list </w:t>
+      </w:r>
+      <w:r>
+        <w:rPr>
+          <w:rFonts w:ascii="Courier Std" w:hAnsi="Courier Std"/>
+        </w:rPr>
+        <w:t>Statechart Diagram</w:t>
+      </w:r>
+      <w:bookmarkEnd w:id="17"/>
+    </w:p>
+    <w:p>
+      <w:r>
+        <w:rPr>
+          <w:rFonts w:ascii="Courier Std" w:hAnsi="Courier Std"/>
+          <w:noProof/>
+        </w:rPr>
+        <w:drawing>
+          <wp:inline distT="0" distB="0" distL="0" distR="0" wp14:anchorId="598893DA" wp14:editId="679CE55D">
+            <wp:extent cx="8648319" cy="5154314"/>
+            <wp:effectExtent l="0" t="0" r="635" b="8255"/>
+            <wp:docPr id="12" name="Picture 12"/>
+            <wp:cNvGraphicFramePr>
+              <a:graphicFrameLocks xmlns:a="http://schemas.openxmlformats.org/drawingml/2006/main" noChangeAspect="1"/>
+            </wp:cNvGraphicFramePr>
+            <a:graphic xmlns:a="http://schemas.openxmlformats.org/drawingml/2006/main">
+              <a:graphicData uri="http://schemas.openxmlformats.org/drawingml/2006/picture">
+                <pic:pic xmlns:pic="http://schemas.openxmlformats.org/drawingml/2006/picture">
+                  <pic:nvPicPr>
+                    <pic:cNvPr id="12" name="TodoDonelist.png"/>
+                    <pic:cNvPicPr/>
+                  </pic:nvPicPr>
+                  <pic:blipFill>
+                    <a:blip r:embed="rId15">
+                      <a:extLst>
+                        <a:ext uri="{28A0092B-C50C-407E-A947-70E740481C1C}">
+                          <a14:useLocalDpi xmlns:a14="http://schemas.microsoft.com/office/drawing/2010/main" val="0"/>
+                        </a:ext>
+                      </a:extLst>
+                    </a:blip>
+                    <a:stretch>
+                      <a:fillRect/>
+                    </a:stretch>
+                  </pic:blipFill>
+                  <pic:spPr bwMode="auto">
+                    <a:xfrm>
+                      <a:off x="0" y="0"/>
+                      <a:ext cx="8648319" cy="5154314"/>
+                    </a:xfrm>
+                    <a:prstGeom prst="rect">
+                      <a:avLst/>
+                    </a:prstGeom>
+                    <a:ln>
+                      <a:noFill/>
+                    </a:ln>
+                    <a:extLst>
+                      <a:ext uri="{53640926-AAD7-44D8-BBD7-CCE9431645EC}">
+                        <a14:shadowObscured xmlns:a14="http://schemas.microsoft.com/office/drawing/2010/main"/>
+                      </a:ext>
+                    </a:extLst>
+                  </pic:spPr>
+                </pic:pic>
+              </a:graphicData>
+            </a:graphic>
+          </wp:inline>
+        </w:drawing>
+      </w:r>
+    </w:p>
+    <w:p>
+      <w:pPr>
+        <w:rPr>
+          <w:rFonts w:ascii="Courier Std" w:hAnsi="Courier Std" w:cs="Courier New"/>
+          <w:b/>
+          <w:sz w:val="28"/>
+          <w:szCs w:val="28"/>
+          <w:lang w:val="en-US"/>
+        </w:rPr>
+      </w:pPr>
+      <w:r>
+        <w:rPr>
+          <w:rFonts w:ascii="Courier Std" w:hAnsi="Courier Std"/>
+        </w:rPr>
+        <w:br w:type="page"/>
+      </w:r>
+    </w:p>
+    <w:p>
+      <w:pPr>
+        <w:pStyle w:val="Heading2"/>
+        <w:rPr>
+          <w:rFonts w:ascii="Courier Std" w:hAnsi="Courier Std"/>
+        </w:rPr>
+      </w:pPr>
+      <w:bookmarkStart w:id="18" w:name="_Toc419067706"/>
+      <w:r>
+        <w:rPr>
+          <w:rFonts w:ascii="Courier Std" w:hAnsi="Courier Std"/>
+        </w:rPr>
+        <w:lastRenderedPageBreak/>
+        <w:t xml:space="preserve">4. Checklist </w:t>
+      </w:r>
+      <w:r>
+        <w:rPr>
+          <w:rFonts w:ascii="Courier Std" w:hAnsi="Courier Std"/>
+        </w:rPr>
+        <w:t>Statechart Diagram</w:t>
+      </w:r>
+      <w:bookmarkEnd w:id="18"/>
+    </w:p>
+    <w:p>
+      <w:r>
+        <w:rPr>
+          <w:rFonts w:ascii="Courier Std" w:hAnsi="Courier Std"/>
+          <w:noProof/>
+          <w:lang w:val="en-US"/>
+        </w:rPr>
+        <w:drawing>
+          <wp:inline distT="0" distB="0" distL="0" distR="0" wp14:anchorId="09181274" wp14:editId="7B88B4AB">
+            <wp:extent cx="8972550" cy="5369978"/>
+            <wp:effectExtent l="0" t="0" r="0" b="2540"/>
+            <wp:docPr id="22" name="Picture 22"/>
+            <wp:cNvGraphicFramePr>
+              <a:graphicFrameLocks xmlns:a="http://schemas.openxmlformats.org/drawingml/2006/main" noChangeAspect="1"/>
+            </wp:cNvGraphicFramePr>
+            <a:graphic xmlns:a="http://schemas.openxmlformats.org/drawingml/2006/main">
+              <a:graphicData uri="http://schemas.openxmlformats.org/drawingml/2006/picture">
+                <pic:pic xmlns:pic="http://schemas.openxmlformats.org/drawingml/2006/picture">
+                  <pic:nvPicPr>
+                    <pic:cNvPr id="22" name="TodoChecklist.png"/>
+                    <pic:cNvPicPr/>
+                  </pic:nvPicPr>
+                  <pic:blipFill>
+                    <a:blip r:embed="rId16">
+                      <a:extLst>
+                        <a:ext uri="{28A0092B-C50C-407E-A947-70E740481C1C}">
+                          <a14:useLocalDpi xmlns:a14="http://schemas.microsoft.com/office/drawing/2010/main" val="0"/>
+                        </a:ext>
+                      </a:extLst>
+                    </a:blip>
+                    <a:stretch>
+                      <a:fillRect/>
+                    </a:stretch>
+                  </pic:blipFill>
+                  <pic:spPr>
+                    <a:xfrm>
+                      <a:off x="0" y="0"/>
+                      <a:ext cx="8972550" cy="5369978"/>
+                    </a:xfrm>
+                    <a:prstGeom prst="rect">
+                      <a:avLst/>
+                    </a:prstGeom>
+                  </pic:spPr>
+                </pic:pic>
+              </a:graphicData>
+            </a:graphic>
+          </wp:inline>
+        </w:drawing>
+      </w:r>
+    </w:p>
+    <w:p>
+      <w:pPr>
+        <w:rPr>
+          <w:rFonts w:ascii="Courier Std" w:hAnsi="Courier Std" w:cs="Courier New"/>
+          <w:b/>
+          <w:sz w:val="28"/>
+          <w:szCs w:val="28"/>
+          <w:lang w:val="en-US"/>
+        </w:rPr>
+      </w:pPr>
+      <w:r>
+        <w:rPr>
+          <w:rFonts w:ascii="Courier Std" w:hAnsi="Courier Std"/>
+        </w:rPr>
+        <w:br w:type="page"/>
+      </w:r>
+    </w:p>
+    <w:p>
+      <w:pPr>
+        <w:pStyle w:val="Heading1"/>
+        <w:rPr>
+          <w:rFonts w:ascii="Courier Std" w:hAnsi="Courier Std"/>
+        </w:rPr>
+      </w:pPr>
+      <w:bookmarkStart w:id="19" w:name="_Toc419067707"/>
+      <w:r>
+        <w:rPr>
+          <w:rFonts w:ascii="Courier Std" w:hAnsi="Courier Std"/>
+        </w:rPr>
+        <w:lastRenderedPageBreak/>
+        <w:t>X. Sync Statechart Diagrams</w:t>
+      </w:r>
+      <w:bookmarkEnd w:id="19"/>
+    </w:p>
+    <w:p>
+      <w:pPr>
+        <w:rPr>
+          <w:rFonts w:ascii="Courier New" w:hAnsi="Courier New" w:cs="Courier New"/>
+          <w:b/>
+          <w:sz w:val="28"/>
+          <w:szCs w:val="28"/>
+          <w:lang w:val="en-US"/>
+        </w:rPr>
+      </w:pPr>
+      <w:r>
+        <w:br w:type="page"/>
+      </w:r>
+    </w:p>
+    <w:p>
+      <w:pPr>
+        <w:pStyle w:val="Heading1"/>
+      </w:pPr>
+      <w:bookmarkStart w:id="20" w:name="_Toc419067708"/>
+      <w:r>
+        <w:lastRenderedPageBreak/>
+        <w:t>XI. Restore Statechart Diagram</w:t>
+      </w:r>
+      <w:bookmarkEnd w:id="20"/>
+    </w:p>
+    <w:p>
+      <w:pPr>
+        <w:rPr>
+          <w:rFonts w:ascii="Courier New" w:hAnsi="Courier New" w:cs="Courier New"/>
+          <w:b/>
+          <w:sz w:val="28"/>
+          <w:szCs w:val="28"/>
+          <w:lang w:val="en-US"/>
+        </w:rPr>
+      </w:pPr>
+      <w:r>
+        <w:br w:type="page"/>
+      </w:r>
+    </w:p>
+    <w:p>
+      <w:pPr>
+        <w:pStyle w:val="Heading1"/>
+      </w:pPr>
+      <w:bookmarkStart w:id="21" w:name="_Toc419067709"/>
+      <w:r>
+        <w:lastRenderedPageBreak/>
+        <w:t>XII. Share Statechart Diagrams</w:t>
+      </w:r>
+      <w:bookmarkEnd w:id="21"/>
+    </w:p>
+    <w:p>
+      <w:pPr>
+        <w:rPr>
+          <w:rFonts w:ascii="Courier New" w:hAnsi="Courier New" w:cs="Courier New"/>
+          <w:b/>
+          <w:sz w:val="28"/>
+          <w:szCs w:val="28"/>
+          <w:lang w:val="en-US"/>
+        </w:rPr>
+      </w:pPr>
+      <w:r>
+        <w:br w:type="page"/>
+      </w:r>
+    </w:p>
+    <w:p>
+      <w:pPr>
+        <w:pStyle w:val="Heading1"/>
+      </w:pPr>
+      <w:bookmarkStart w:id="22" w:name="_Toc419067710"/>
+      <w:r>
+        <w:lastRenderedPageBreak/>
+        <w:t>XIII. Help Statechart Diagram</w:t>
+      </w:r>
+      <w:bookmarkEnd w:id="22"/>
+    </w:p>
+    <w:p>
+      <w:pPr>
+        <w:rPr>
+          <w:rFonts w:ascii="Courier New" w:hAnsi="Courier New" w:cs="Courier New"/>
+          <w:b/>
+          <w:sz w:val="28"/>
+          <w:szCs w:val="28"/>
+          <w:lang w:val="en-US"/>
+        </w:rPr>
+      </w:pPr>
+      <w:r>
+        <w:br w:type="page"/>
+      </w:r>
+    </w:p>
+    <w:p>
+      <w:pPr>
+        <w:pStyle w:val="Heading1"/>
+        <w:rPr>
+          <w:rFonts w:ascii="Courier Std" w:hAnsi="Courier Std"/>
+        </w:rPr>
+      </w:pPr>
+      <w:bookmarkStart w:id="23" w:name="_Toc419067711"/>
+      <w:r>
+        <w:lastRenderedPageBreak/>
+        <w:t>XIV</w:t>
+      </w:r>
+      <w:r>
+        <w:rPr>
+          <w:rFonts w:ascii="Courier Std" w:hAnsi="Courier Std"/>
+        </w:rPr>
+        <w:t xml:space="preserve">. Setting Statechart </w:t>
+      </w:r>
+      <w:r>
+        <w:rPr>
+          <w:rFonts w:ascii="Courier Std" w:hAnsi="Courier Std"/>
+        </w:rPr>
+        <w:t>D</w:t>
+      </w:r>
+      <w:r>
+        <w:rPr>
+          <w:rFonts w:ascii="Courier Std" w:hAnsi="Courier Std"/>
+        </w:rPr>
+        <w:t>iagram</w:t>
+      </w:r>
+      <w:bookmarkEnd w:id="23"/>
+    </w:p>
+    <w:p>
+      <w:pPr>
+        <w:jc w:val="center"/>
+      </w:pPr>
+      <w:r>
+        <w:rPr>
+          <w:rFonts w:ascii="Courier Std" w:hAnsi="Courier Std"/>
+          <w:noProof/>
+        </w:rPr>
+        <w:drawing>
+          <wp:inline distT="0" distB="0" distL="0" distR="0" wp14:anchorId="4FCB82C9" wp14:editId="4D652885">
+            <wp:extent cx="7715250" cy="3028950"/>
+            <wp:effectExtent l="0" t="0" r="0" b="0"/>
+            <wp:docPr id="25" name="Picture 25"/>
+            <wp:cNvGraphicFramePr>
+              <a:graphicFrameLocks xmlns:a="http://schemas.openxmlformats.org/drawingml/2006/main" noChangeAspect="1"/>
+            </wp:cNvGraphicFramePr>
+            <a:graphic xmlns:a="http://schemas.openxmlformats.org/drawingml/2006/main">
+              <a:graphicData uri="http://schemas.openxmlformats.org/drawingml/2006/picture">
+                <pic:pic xmlns:pic="http://schemas.openxmlformats.org/drawingml/2006/picture">
+                  <pic:nvPicPr>
+                    <pic:cNvPr id="10" name="Setting.png"/>
+                    <pic:cNvPicPr/>
+                  </pic:nvPicPr>
+                  <pic:blipFill>
+                    <a:blip r:embed="rId17">
+                      <a:extLst>
+                        <a:ext uri="{28A0092B-C50C-407E-A947-70E740481C1C}">
+                          <a14:useLocalDpi xmlns:a14="http://schemas.microsoft.com/office/drawing/2010/main" val="0"/>
+                        </a:ext>
+                      </a:extLst>
+                    </a:blip>
+                    <a:stretch>
+                      <a:fillRect/>
+                    </a:stretch>
+                  </pic:blipFill>
+                  <pic:spPr>
+                    <a:xfrm>
+                      <a:off x="0" y="0"/>
+                      <a:ext cx="7715250" cy="3028950"/>
+                    </a:xfrm>
+                    <a:prstGeom prst="rect">
+                      <a:avLst/>
+                    </a:prstGeom>
+                  </pic:spPr>
+                </pic:pic>
+              </a:graphicData>
+            </a:graphic>
+          </wp:inline>
+        </w:drawing>
+      </w:r>
+    </w:p>
+    <w:p>
+      <w:pPr>
+        <w:rPr>
+          <w:rFonts w:ascii="Courier Std" w:hAnsi="Courier Std" w:cs="Courier New"/>
+          <w:b/>
+          <w:sz w:val="28"/>
+          <w:szCs w:val="28"/>
+          <w:lang w:val="en-US"/>
+        </w:rPr>
+      </w:pPr>
+      <w:r>
+        <w:rPr>
+          <w:rFonts w:ascii="Courier Std" w:hAnsi="Courier Std"/>
+        </w:rPr>
+        <w:br w:type="page"/>
+      </w:r>
+    </w:p>
+    <w:p>
+      <w:pPr>
+        <w:pStyle w:val="Heading1"/>
+        <w:rPr>
+          <w:rFonts w:ascii="Courier Std" w:hAnsi="Courier Std"/>
+        </w:rPr>
+      </w:pPr>
+      <w:bookmarkStart w:id="24" w:name="_Toc419067712"/>
+      <w:r>
+        <w:rPr>
+          <w:rFonts w:ascii="Courier Std" w:hAnsi="Courier Std"/>
+        </w:rPr>
+        <w:lastRenderedPageBreak/>
+        <w:t>XV. Notification Statechart Diagrams</w:t>
+      </w:r>
+      <w:bookmarkEnd w:id="24"/>
+    </w:p>
+    <w:p>
+      <w:pPr>
+        <w:rPr>
+          <w:rFonts w:ascii="Courier New" w:hAnsi="Courier New" w:cs="Courier New"/>
+          <w:b/>
+          <w:sz w:val="28"/>
+          <w:szCs w:val="28"/>
+          <w:lang w:val="en-US"/>
+        </w:rPr>
+      </w:pPr>
+      <w:r>
+        <w:br w:type="page"/>
+      </w:r>
+    </w:p>
+    <w:p>
+      <w:pPr>
+        <w:pStyle w:val="Heading1"/>
+      </w:pPr>
+      <w:bookmarkStart w:id="25" w:name="_Toc419067713"/>
+      <w:r>
+        <w:lastRenderedPageBreak/>
+        <w:t>XVI. Friend panel Statechart Diagram</w:t>
+      </w:r>
+      <w:bookmarkEnd w:id="25"/>
+    </w:p>
+    <w:p>
+      <w:pPr>
+        <w:rPr>
+          <w:rFonts w:ascii="Courier New" w:hAnsi="Courier New" w:cs="Courier New"/>
+          <w:b/>
+          <w:sz w:val="28"/>
+          <w:szCs w:val="28"/>
+          <w:lang w:val="en-US"/>
+        </w:rPr>
+      </w:pPr>
+      <w:r>
+        <w:br w:type="page"/>
+      </w:r>
+    </w:p>
+    <w:p>
+      <w:pPr>
+        <w:pStyle w:val="Heading1"/>
+      </w:pPr>
+      <w:bookmarkStart w:id="26" w:name="_Toc419067714"/>
+      <w:r>
+        <w:lastRenderedPageBreak/>
+        <w:t xml:space="preserve">XVII. </w:t>
+      </w:r>
+      <w:r>
+        <w:t>Profile Statechart Diagram</w:t>
+      </w:r>
+      <w:bookmarkEnd w:id="26"/>
+    </w:p>
+    <w:p>
+      <w:pPr>
+        <w:rPr>
+          <w:rFonts w:ascii="Courier Std" w:hAnsi="Courier Std" w:cs="Courier New"/>
+          <w:b/>
+          <w:sz w:val="28"/>
+          <w:szCs w:val="28"/>
+          <w:lang w:val="en-US"/>
+        </w:rPr>
+      </w:pPr>
+      <w:r>
+        <w:rPr>
+          <w:rFonts w:ascii="Courier Std" w:hAnsi="Courier Std"/>
+        </w:rPr>
+        <w:br w:type="page"/>
+      </w:r>
+    </w:p>
+    <w:p>
+      <w:pPr>
+        <w:pStyle w:val="Heading1"/>
+        <w:rPr>
+          <w:rFonts w:ascii="Courier Std" w:hAnsi="Courier Std"/>
+        </w:rPr>
+      </w:pPr>
+      <w:bookmarkStart w:id="27" w:name="_Toc419067715"/>
+      <w:r>
+        <w:rPr>
+          <w:rFonts w:ascii="Courier Std" w:hAnsi="Courier Std"/>
+        </w:rPr>
+        <w:lastRenderedPageBreak/>
+        <w:t>X</w:t>
+      </w:r>
+      <w:r>
+        <w:rPr>
+          <w:rFonts w:ascii="Courier Std" w:hAnsi="Courier Std"/>
+        </w:rPr>
+        <w:t>V</w:t>
+      </w:r>
+      <w:r>
+        <w:rPr>
+          <w:rFonts w:ascii="Courier Std" w:hAnsi="Courier Std"/>
+        </w:rPr>
+        <w:t>II</w:t>
+      </w:r>
+      <w:r>
+        <w:rPr>
+          <w:rFonts w:ascii="Courier Std" w:hAnsi="Courier Std"/>
+        </w:rPr>
+        <w:t>I</w:t>
+      </w:r>
+      <w:r>
+        <w:rPr>
+          <w:rFonts w:ascii="Courier Std" w:hAnsi="Courier Std"/>
+        </w:rPr>
+        <w:t>.</w:t>
+      </w:r>
+      <w:r>
+        <w:rPr>
+          <w:rFonts w:ascii="Courier Std" w:hAnsi="Courier Std"/>
+        </w:rPr>
+        <w:t xml:space="preserve"> Database Statechart Diagrams</w:t>
+      </w:r>
+      <w:bookmarkEnd w:id="27"/>
+    </w:p>
+    <w:p>
+      <w:pPr>
+        <w:pStyle w:val="Heading2"/>
+        <w:rPr>
+          <w:rFonts w:ascii="Courier Std" w:hAnsi="Courier Std"/>
+        </w:rPr>
+      </w:pPr>
+      <w:bookmarkStart w:id="28" w:name="_Toc419067716"/>
+      <w:r>
+        <w:rPr>
+          <w:rFonts w:ascii="Courier Std" w:hAnsi="Courier Std"/>
+        </w:rPr>
+        <w:t>1. View profile Statechart diagram</w:t>
+      </w:r>
+      <w:bookmarkEnd w:id="28"/>
+    </w:p>
+    <w:p>
+      <w:pPr>
+        <w:tabs>
+          <w:tab w:val="right" w:pos="14130"/>
+        </w:tabs>
+      </w:pPr>
+      <w:r>
+        <w:rPr>
+          <w:rFonts w:ascii="Courier Std" w:hAnsi="Courier Std"/>
+          <w:noProof/>
+        </w:rPr>
+        <w:drawing>
+          <wp:inline distT="0" distB="0" distL="0" distR="0" wp14:anchorId="24E0528E" wp14:editId="4CCBC67C">
+            <wp:extent cx="8858250" cy="4642485"/>
+            <wp:effectExtent l="0" t="0" r="0" b="5715"/>
+            <wp:docPr id="5" name="Picture 5"/>
+            <wp:cNvGraphicFramePr>
+              <a:graphicFrameLocks xmlns:a="http://schemas.openxmlformats.org/drawingml/2006/main" noChangeAspect="1"/>
+            </wp:cNvGraphicFramePr>
+            <a:graphic xmlns:a="http://schemas.openxmlformats.org/drawingml/2006/main">
+              <a:graphicData uri="http://schemas.openxmlformats.org/drawingml/2006/picture">
+                <pic:pic xmlns:pic="http://schemas.openxmlformats.org/drawingml/2006/picture">
+                  <pic:nvPicPr>
+                    <pic:cNvPr id="5" name="View.png"/>
+                    <pic:cNvPicPr/>
+                  </pic:nvPicPr>
+                  <pic:blipFill rotWithShape="1">
+                    <a:blip r:embed="rId18">
+                      <a:extLst>
+                        <a:ext uri="{28A0092B-C50C-407E-A947-70E740481C1C}">
+                          <a14:useLocalDpi xmlns:a14="http://schemas.microsoft.com/office/drawing/2010/main" val="0"/>
+                        </a:ext>
+                      </a:extLst>
+                    </a:blip>
+                    <a:srcRect t="8556"/>
+                    <a:stretch/>
+                  </pic:blipFill>
+                  <pic:spPr bwMode="auto">
+                    <a:xfrm>
+                      <a:off x="0" y="0"/>
+                      <a:ext cx="8858250" cy="4642485"/>
+                    </a:xfrm>
+                    <a:prstGeom prst="rect">
+                      <a:avLst/>
+                    </a:prstGeom>
+                    <a:ln>
+                      <a:noFill/>
+                    </a:ln>
+                    <a:extLst>
+                      <a:ext uri="{53640926-AAD7-44D8-BBD7-CCE9431645EC}">
+                        <a14:shadowObscured xmlns:a14="http://schemas.microsoft.com/office/drawing/2010/main"/>
+                      </a:ext>
+                    </a:extLst>
+                  </pic:spPr>
+                </pic:pic>
+              </a:graphicData>
+            </a:graphic>
+          </wp:inline>
+        </w:drawing>
+      </w:r>
+    </w:p>
+    <w:p>
+      <w:pPr>
+        <w:tabs>
+          <w:tab w:val="right" w:pos="14130"/>
+        </w:tabs>
+      </w:pPr>
+      <w:r>
+        <w:rPr>
+          <w:rFonts w:ascii="Courier Std" w:hAnsi="Courier Std"/>
+        </w:rPr>
+        <w:br w:type="page"/>
+      </w:r>
+    </w:p>
+    <w:p>
+      <w:pPr>
+        <w:pStyle w:val="Heading2"/>
+        <w:rPr>
+          <w:rFonts w:ascii="Courier Std" w:hAnsi="Courier Std"/>
+        </w:rPr>
+      </w:pPr>
+      <w:bookmarkStart w:id="29" w:name="_Toc419067717"/>
+      <w:r>
+        <w:rPr>
+          <w:rFonts w:ascii="Courier Std" w:hAnsi="Courier Std"/>
+        </w:rPr>
+        <w:lastRenderedPageBreak/>
+        <w:t>2. Friend request Statechart diagram</w:t>
+      </w:r>
+      <w:bookmarkEnd w:id="29"/>
+    </w:p>
+    <w:p>
+      <w:r>
+        <w:rPr>
+          <w:rFonts w:ascii="Courier Std" w:hAnsi="Courier Std"/>
+          <w:noProof/>
+        </w:rPr>
+        <w:drawing>
+          <wp:inline distT="0" distB="0" distL="0" distR="0" wp14:anchorId="7B111C9B" wp14:editId="5A836DDA">
+            <wp:extent cx="8970791" cy="2981325"/>
+            <wp:effectExtent l="0" t="0" r="1905" b="0"/>
+            <wp:docPr id="6" name="Picture 6"/>
+            <wp:cNvGraphicFramePr>
+              <a:graphicFrameLocks xmlns:a="http://schemas.openxmlformats.org/drawingml/2006/main" noChangeAspect="1"/>
+            </wp:cNvGraphicFramePr>
+            <a:graphic xmlns:a="http://schemas.openxmlformats.org/drawingml/2006/main">
+              <a:graphicData uri="http://schemas.openxmlformats.org/drawingml/2006/picture">
+                <pic:pic xmlns:pic="http://schemas.openxmlformats.org/drawingml/2006/picture">
+                  <pic:nvPicPr>
+                    <pic:cNvPr id="6" name="FriendRequest.png"/>
+                    <pic:cNvPicPr/>
+                  </pic:nvPicPr>
+                  <pic:blipFill rotWithShape="1">
+                    <a:blip r:embed="rId19">
+                      <a:extLst>
+                        <a:ext uri="{28A0092B-C50C-407E-A947-70E740481C1C}">
+                          <a14:useLocalDpi xmlns:a14="http://schemas.microsoft.com/office/drawing/2010/main" val="0"/>
+                        </a:ext>
+                      </a:extLst>
+                    </a:blip>
+                    <a:srcRect t="15723"/>
+                    <a:stretch/>
+                  </pic:blipFill>
+                  <pic:spPr bwMode="auto">
+                    <a:xfrm>
+                      <a:off x="0" y="0"/>
+                      <a:ext cx="8972519" cy="2981899"/>
+                    </a:xfrm>
+                    <a:prstGeom prst="rect">
+                      <a:avLst/>
+                    </a:prstGeom>
+                    <a:ln>
+                      <a:noFill/>
+                    </a:ln>
+                    <a:extLst>
+                      <a:ext uri="{53640926-AAD7-44D8-BBD7-CCE9431645EC}">
+                        <a14:shadowObscured xmlns:a14="http://schemas.microsoft.com/office/drawing/2010/main"/>
+                      </a:ext>
+                    </a:extLst>
+                  </pic:spPr>
+                </pic:pic>
+              </a:graphicData>
+            </a:graphic>
+          </wp:inline>
+        </w:drawing>
+      </w:r>
+    </w:p>
+    <w:p>
+      <w:pPr>
+        <w:rPr>
+          <w:rFonts w:ascii="Courier Std" w:hAnsi="Courier Std" w:cs="Courier New"/>
+          <w:sz w:val="28"/>
+          <w:szCs w:val="28"/>
+          <w:lang w:val="en-US"/>
+        </w:rPr>
+      </w:pPr>
+      <w:r>
+        <w:rPr>
+          <w:rFonts w:ascii="Courier Std" w:hAnsi="Courier Std"/>
+        </w:rPr>
+        <w:br w:type="page"/>
+      </w:r>
+    </w:p>
+    <w:p>
+      <w:pPr>
+        <w:pStyle w:val="Heading2"/>
+        <w:rPr>
+          <w:rFonts w:ascii="Courier Std" w:hAnsi="Courier Std"/>
+        </w:rPr>
+      </w:pPr>
+      <w:bookmarkStart w:id="30" w:name="_Toc419067718"/>
       <w:r>
         <w:rPr>
           <w:rFonts w:ascii="Courier Std" w:hAnsi="Courier Std"/>
@@ -2213,7 +3996,7 @@
         <w:lastRenderedPageBreak/>
         <w:t>3. Friend delete Statechart diagram</w:t>
       </w:r>
-      <w:bookmarkEnd w:id="9"/>
+      <w:bookmarkEnd w:id="30"/>
     </w:p>
     <w:p>
       <w:r>
@@ -2236,7 +4019,7 @@
                     <pic:cNvPicPr/>
                   </pic:nvPicPr>
                   <pic:blipFill rotWithShape="1">
-                    <a:blip r:embed="rId13">
+                    <a:blip r:embed="rId20">
                       <a:extLst>
                         <a:ext uri="{28A0092B-C50C-407E-A947-70E740481C1C}">
                           <a14:useLocalDpi xmlns:a14="http://schemas.microsoft.com/office/drawing/2010/main" val="0"/>
@@ -2292,7 +4075,7 @@
           <w:rFonts w:ascii="Courier Std" w:hAnsi="Courier Std"/>
         </w:rPr>
       </w:pPr>
-      <w:bookmarkStart w:id="10" w:name="_Toc419063712"/>
+      <w:bookmarkStart w:id="31" w:name="_Toc419067719"/>
       <w:r>
         <w:rPr>
           <w:rFonts w:ascii="Courier Std" w:hAnsi="Courier Std"/>
@@ -2318,7 +4101,7 @@
         </w:rPr>
         <w:t xml:space="preserve"> Statechart diagram</w:t>
       </w:r>
-      <w:bookmarkEnd w:id="10"/>
+      <w:bookmarkEnd w:id="31"/>
     </w:p>
     <w:p>
       <w:pPr>
@@ -2345,7 +4128,7 @@
                     <pic:cNvPicPr/>
                   </pic:nvPicPr>
                   <pic:blipFill rotWithShape="1">
-                    <a:blip r:embed="rId14">
+                    <a:blip r:embed="rId21">
                       <a:extLst>
                         <a:ext uri="{28A0092B-C50C-407E-A947-70E740481C1C}">
                           <a14:useLocalDpi xmlns:a14="http://schemas.microsoft.com/office/drawing/2010/main" val="0"/>
@@ -2403,7 +4186,7 @@
           <w:rFonts w:ascii="Courier Std" w:hAnsi="Courier Std"/>
         </w:rPr>
       </w:pPr>
-      <w:bookmarkStart w:id="11" w:name="_Toc419063713"/>
+      <w:bookmarkStart w:id="32" w:name="_Toc419067720"/>
       <w:r>
         <w:rPr>
           <w:rFonts w:ascii="Courier Std" w:hAnsi="Courier Std"/>
@@ -2411,7 +4194,7 @@
         <w:lastRenderedPageBreak/>
         <w:t>V. Setting Statechart diagram</w:t>
       </w:r>
-      <w:bookmarkEnd w:id="11"/>
+      <w:bookmarkEnd w:id="32"/>
     </w:p>
     <w:p>
       <w:pPr>
@@ -2438,7 +4221,7 @@
                     <pic:cNvPicPr/>
                   </pic:nvPicPr>
                   <pic:blipFill>
-                    <a:blip r:embed="rId15">
+                    <a:blip r:embed="rId17">
                       <a:extLst>
                         <a:ext uri="{28A0092B-C50C-407E-A947-70E740481C1C}">
                           <a14:useLocalDpi xmlns:a14="http://schemas.microsoft.com/office/drawing/2010/main" val="0"/>
@@ -2465,534 +4248,7 @@
         </w:drawing>
       </w:r>
     </w:p>
-    <w:p>
-      <w:pPr>
-        <w:rPr>
-          <w:rFonts w:ascii="Courier Std" w:hAnsi="Courier Std" w:cs="Courier New"/>
-          <w:b/>
-          <w:sz w:val="28"/>
-          <w:szCs w:val="28"/>
-          <w:lang w:val="en-US"/>
-        </w:rPr>
-      </w:pPr>
-      <w:r>
-        <w:rPr>
-          <w:rFonts w:ascii="Courier Std" w:hAnsi="Courier Std"/>
-        </w:rPr>
-        <w:br w:type="page"/>
-      </w:r>
-    </w:p>
-    <w:p>
-      <w:pPr>
-        <w:pStyle w:val="Heading1"/>
-        <w:rPr>
-          <w:rFonts w:ascii="Courier Std" w:hAnsi="Courier Std"/>
-        </w:rPr>
-      </w:pPr>
-      <w:bookmarkStart w:id="12" w:name="_Toc419063714"/>
-      <w:r>
-        <w:rPr>
-          <w:rFonts w:ascii="Courier Std" w:hAnsi="Courier Std"/>
-        </w:rPr>
-        <w:lastRenderedPageBreak/>
-        <w:t>VI To-do Statechart diagram</w:t>
-      </w:r>
-      <w:bookmarkEnd w:id="12"/>
-    </w:p>
-    <w:p>
-      <w:pPr>
-        <w:pStyle w:val="Heading2"/>
-        <w:rPr>
-          <w:rFonts w:ascii="Courier Std" w:hAnsi="Courier Std"/>
-        </w:rPr>
-      </w:pPr>
-      <w:bookmarkStart w:id="13" w:name="_Toc419063715"/>
-      <w:r>
-        <w:rPr>
-          <w:rFonts w:ascii="Courier Std" w:hAnsi="Courier Std"/>
-        </w:rPr>
-        <w:t>1. Main diagram</w:t>
-      </w:r>
-      <w:bookmarkEnd w:id="13"/>
-    </w:p>
-    <w:p>
-      <w:r>
-        <w:rPr>
-          <w:noProof/>
-        </w:rPr>
-        <w:drawing>
-          <wp:inline distT="0" distB="0" distL="0" distR="0" wp14:anchorId="4B28AF9D" wp14:editId="72E5F30C">
-            <wp:extent cx="8972525" cy="4895850"/>
-            <wp:effectExtent l="0" t="0" r="635" b="0"/>
-            <wp:docPr id="11" name="Picture 11"/>
-            <wp:cNvGraphicFramePr>
-              <a:graphicFrameLocks xmlns:a="http://schemas.openxmlformats.org/drawingml/2006/main" noChangeAspect="1"/>
-            </wp:cNvGraphicFramePr>
-            <a:graphic xmlns:a="http://schemas.openxmlformats.org/drawingml/2006/main">
-              <a:graphicData uri="http://schemas.openxmlformats.org/drawingml/2006/picture">
-                <pic:pic xmlns:pic="http://schemas.openxmlformats.org/drawingml/2006/picture">
-                  <pic:nvPicPr>
-                    <pic:cNvPr id="11" name="TodoMain.png"/>
-                    <pic:cNvPicPr/>
-                  </pic:nvPicPr>
-                  <pic:blipFill>
-                    <a:blip r:embed="rId16">
-                      <a:extLst>
-                        <a:ext uri="{28A0092B-C50C-407E-A947-70E740481C1C}">
-                          <a14:useLocalDpi xmlns:a14="http://schemas.microsoft.com/office/drawing/2010/main" val="0"/>
-                        </a:ext>
-                      </a:extLst>
-                    </a:blip>
-                    <a:stretch>
-                      <a:fillRect/>
-                    </a:stretch>
-                  </pic:blipFill>
-                  <pic:spPr>
-                    <a:xfrm>
-                      <a:off x="0" y="0"/>
-                      <a:ext cx="8972525" cy="4895850"/>
-                    </a:xfrm>
-                    <a:prstGeom prst="rect">
-                      <a:avLst/>
-                    </a:prstGeom>
-                  </pic:spPr>
-                </pic:pic>
-              </a:graphicData>
-            </a:graphic>
-          </wp:inline>
-        </w:drawing>
-      </w:r>
-    </w:p>
-    <w:p>
-      <w:pPr>
-        <w:rPr>
-          <w:rFonts w:ascii="Courier Std" w:hAnsi="Courier Std" w:cs="Courier New"/>
-          <w:b/>
-          <w:sz w:val="28"/>
-          <w:szCs w:val="28"/>
-          <w:lang w:val="en-US"/>
-        </w:rPr>
-      </w:pPr>
-      <w:r>
-        <w:rPr>
-          <w:rFonts w:ascii="Courier Std" w:hAnsi="Courier Std"/>
-        </w:rPr>
-        <w:br w:type="page"/>
-      </w:r>
-    </w:p>
-    <w:p>
-      <w:pPr>
-        <w:pStyle w:val="Heading2"/>
-        <w:rPr>
-          <w:rFonts w:ascii="Courier Std" w:hAnsi="Courier Std"/>
-        </w:rPr>
-      </w:pPr>
-      <w:bookmarkStart w:id="14" w:name="_Toc419063716"/>
-      <w:r>
-        <w:rPr>
-          <w:rFonts w:ascii="Courier Std" w:hAnsi="Courier Std"/>
-        </w:rPr>
-        <w:lastRenderedPageBreak/>
-        <w:t>2. Important, Very Important, Recently diagram</w:t>
-      </w:r>
-      <w:bookmarkEnd w:id="14"/>
-    </w:p>
-    <w:p>
-      <w:r>
-        <w:rPr>
-          <w:rFonts w:ascii="Courier Std" w:hAnsi="Courier Std"/>
-          <w:noProof/>
-        </w:rPr>
-        <w:drawing>
-          <wp:inline distT="0" distB="0" distL="0" distR="0" wp14:anchorId="7C844C30" wp14:editId="7A6BB5A9">
-            <wp:extent cx="8504019" cy="5365101"/>
-            <wp:effectExtent l="0" t="0" r="0" b="7620"/>
-            <wp:docPr id="9" name="Picture 9"/>
-            <wp:cNvGraphicFramePr>
-              <a:graphicFrameLocks xmlns:a="http://schemas.openxmlformats.org/drawingml/2006/main" noChangeAspect="1"/>
-            </wp:cNvGraphicFramePr>
-            <a:graphic xmlns:a="http://schemas.openxmlformats.org/drawingml/2006/main">
-              <a:graphicData uri="http://schemas.openxmlformats.org/drawingml/2006/picture">
-                <pic:pic xmlns:pic="http://schemas.openxmlformats.org/drawingml/2006/picture">
-                  <pic:nvPicPr>
-                    <pic:cNvPr id="9" name="TodoModalSingle.png"/>
-                    <pic:cNvPicPr/>
-                  </pic:nvPicPr>
-                  <pic:blipFill>
-                    <a:blip r:embed="rId17">
-                      <a:extLst>
-                        <a:ext uri="{28A0092B-C50C-407E-A947-70E740481C1C}">
-                          <a14:useLocalDpi xmlns:a14="http://schemas.microsoft.com/office/drawing/2010/main" val="0"/>
-                        </a:ext>
-                      </a:extLst>
-                    </a:blip>
-                    <a:stretch>
-                      <a:fillRect/>
-                    </a:stretch>
-                  </pic:blipFill>
-                  <pic:spPr bwMode="auto">
-                    <a:xfrm>
-                      <a:off x="0" y="0"/>
-                      <a:ext cx="8504019" cy="5365101"/>
-                    </a:xfrm>
-                    <a:prstGeom prst="rect">
-                      <a:avLst/>
-                    </a:prstGeom>
-                    <a:ln>
-                      <a:noFill/>
-                    </a:ln>
-                    <a:extLst>
-                      <a:ext uri="{53640926-AAD7-44D8-BBD7-CCE9431645EC}">
-                        <a14:shadowObscured xmlns:a14="http://schemas.microsoft.com/office/drawing/2010/main"/>
-                      </a:ext>
-                    </a:extLst>
-                  </pic:spPr>
-                </pic:pic>
-              </a:graphicData>
-            </a:graphic>
-          </wp:inline>
-        </w:drawing>
-      </w:r>
-    </w:p>
-    <w:p>
-      <w:pPr>
-        <w:rPr>
-          <w:rFonts w:ascii="Courier Std" w:hAnsi="Courier Std" w:cs="Courier New"/>
-          <w:b/>
-          <w:sz w:val="28"/>
-          <w:szCs w:val="28"/>
-          <w:lang w:val="en-US"/>
-        </w:rPr>
-      </w:pPr>
-      <w:r>
-        <w:rPr>
-          <w:rFonts w:ascii="Courier Std" w:hAnsi="Courier Std"/>
-        </w:rPr>
-        <w:br w:type="page"/>
-      </w:r>
-    </w:p>
-    <w:p>
-      <w:pPr>
-        <w:pStyle w:val="Heading2"/>
-        <w:rPr>
-          <w:rFonts w:ascii="Courier Std" w:hAnsi="Courier Std"/>
-        </w:rPr>
-      </w:pPr>
-      <w:bookmarkStart w:id="15" w:name="_Toc419063717"/>
-      <w:r>
-        <w:rPr>
-          <w:rFonts w:ascii="Courier Std" w:hAnsi="Courier Std"/>
-        </w:rPr>
-        <w:lastRenderedPageBreak/>
-        <w:t>3. Done list diagram</w:t>
-      </w:r>
-      <w:bookmarkEnd w:id="15"/>
-    </w:p>
-    <w:p>
-      <w:r>
-        <w:rPr>
-          <w:rFonts w:ascii="Courier Std" w:hAnsi="Courier Std"/>
-          <w:noProof/>
-        </w:rPr>
-        <w:drawing>
-          <wp:inline distT="0" distB="0" distL="0" distR="0" wp14:anchorId="0CAF2677" wp14:editId="36636180">
-            <wp:extent cx="8648065" cy="5181442"/>
-            <wp:effectExtent l="0" t="0" r="635" b="635"/>
-            <wp:docPr id="12" name="Picture 12"/>
-            <wp:cNvGraphicFramePr>
-              <a:graphicFrameLocks xmlns:a="http://schemas.openxmlformats.org/drawingml/2006/main" noChangeAspect="1"/>
-            </wp:cNvGraphicFramePr>
-            <a:graphic xmlns:a="http://schemas.openxmlformats.org/drawingml/2006/main">
-              <a:graphicData uri="http://schemas.openxmlformats.org/drawingml/2006/picture">
-                <pic:pic xmlns:pic="http://schemas.openxmlformats.org/drawingml/2006/picture">
-                  <pic:nvPicPr>
-                    <pic:cNvPr id="12" name="TodoDonelist.png"/>
-                    <pic:cNvPicPr/>
-                  </pic:nvPicPr>
-                  <pic:blipFill rotWithShape="1">
-                    <a:blip r:embed="rId18">
-                      <a:extLst>
-                        <a:ext uri="{28A0092B-C50C-407E-A947-70E740481C1C}">
-                          <a14:useLocalDpi xmlns:a14="http://schemas.microsoft.com/office/drawing/2010/main" val="0"/>
-                        </a:ext>
-                      </a:extLst>
-                    </a:blip>
-                    <a:srcRect t="3410"/>
-                    <a:stretch/>
-                  </pic:blipFill>
-                  <pic:spPr bwMode="auto">
-                    <a:xfrm>
-                      <a:off x="0" y="0"/>
-                      <a:ext cx="8648319" cy="5181594"/>
-                    </a:xfrm>
-                    <a:prstGeom prst="rect">
-                      <a:avLst/>
-                    </a:prstGeom>
-                    <a:ln>
-                      <a:noFill/>
-                    </a:ln>
-                    <a:extLst>
-                      <a:ext uri="{53640926-AAD7-44D8-BBD7-CCE9431645EC}">
-                        <a14:shadowObscured xmlns:a14="http://schemas.microsoft.com/office/drawing/2010/main"/>
-                      </a:ext>
-                    </a:extLst>
-                  </pic:spPr>
-                </pic:pic>
-              </a:graphicData>
-            </a:graphic>
-          </wp:inline>
-        </w:drawing>
-      </w:r>
-    </w:p>
-    <w:p>
-      <w:pPr>
-        <w:rPr>
-          <w:rFonts w:ascii="Courier Std" w:hAnsi="Courier Std" w:cs="Courier New"/>
-          <w:b/>
-          <w:sz w:val="28"/>
-          <w:szCs w:val="28"/>
-          <w:lang w:val="en-US"/>
-        </w:rPr>
-      </w:pPr>
-      <w:r>
-        <w:rPr>
-          <w:rFonts w:ascii="Courier Std" w:hAnsi="Courier Std"/>
-        </w:rPr>
-        <w:br w:type="page"/>
-      </w:r>
-    </w:p>
-    <w:p>
-      <w:pPr>
-        <w:pStyle w:val="Heading2"/>
-        <w:rPr>
-          <w:rFonts w:ascii="Courier Std" w:hAnsi="Courier Std"/>
-        </w:rPr>
-      </w:pPr>
-      <w:bookmarkStart w:id="16" w:name="_Toc419063718"/>
-      <w:r>
-        <w:rPr>
-          <w:rFonts w:ascii="Courier Std" w:hAnsi="Courier Std"/>
-        </w:rPr>
-        <w:lastRenderedPageBreak/>
-        <w:t>4. Checklist diagram</w:t>
-      </w:r>
-      <w:bookmarkEnd w:id="16"/>
-    </w:p>
-    <w:p>
-      <w:r>
-        <w:rPr>
-          <w:rFonts w:ascii="Courier Std" w:hAnsi="Courier Std"/>
-          <w:noProof/>
-          <w:lang w:val="en-US"/>
-        </w:rPr>
-        <w:drawing>
-          <wp:inline distT="0" distB="0" distL="0" distR="0">
-            <wp:extent cx="8972550" cy="5369978"/>
-            <wp:effectExtent l="0" t="0" r="0" b="2540"/>
-            <wp:docPr id="22" name="Picture 22"/>
-            <wp:cNvGraphicFramePr>
-              <a:graphicFrameLocks xmlns:a="http://schemas.openxmlformats.org/drawingml/2006/main" noChangeAspect="1"/>
-            </wp:cNvGraphicFramePr>
-            <a:graphic xmlns:a="http://schemas.openxmlformats.org/drawingml/2006/main">
-              <a:graphicData uri="http://schemas.openxmlformats.org/drawingml/2006/picture">
-                <pic:pic xmlns:pic="http://schemas.openxmlformats.org/drawingml/2006/picture">
-                  <pic:nvPicPr>
-                    <pic:cNvPr id="22" name="TodoChecklist.png"/>
-                    <pic:cNvPicPr/>
-                  </pic:nvPicPr>
-                  <pic:blipFill>
-                    <a:blip r:embed="rId19">
-                      <a:extLst>
-                        <a:ext uri="{28A0092B-C50C-407E-A947-70E740481C1C}">
-                          <a14:useLocalDpi xmlns:a14="http://schemas.microsoft.com/office/drawing/2010/main" val="0"/>
-                        </a:ext>
-                      </a:extLst>
-                    </a:blip>
-                    <a:stretch>
-                      <a:fillRect/>
-                    </a:stretch>
-                  </pic:blipFill>
-                  <pic:spPr>
-                    <a:xfrm>
-                      <a:off x="0" y="0"/>
-                      <a:ext cx="8972550" cy="5369978"/>
-                    </a:xfrm>
-                    <a:prstGeom prst="rect">
-                      <a:avLst/>
-                    </a:prstGeom>
-                  </pic:spPr>
-                </pic:pic>
-              </a:graphicData>
-            </a:graphic>
-          </wp:inline>
-        </w:drawing>
-      </w:r>
-    </w:p>
-    <w:p>
-      <w:pPr>
-        <w:rPr>
-          <w:rFonts w:ascii="Courier Std" w:hAnsi="Courier Std" w:cs="Courier New"/>
-          <w:b/>
-          <w:sz w:val="28"/>
-          <w:szCs w:val="28"/>
-          <w:lang w:val="en-US"/>
-        </w:rPr>
-      </w:pPr>
-      <w:r>
-        <w:rPr>
-          <w:rFonts w:ascii="Courier Std" w:hAnsi="Courier Std"/>
-        </w:rPr>
-        <w:br w:type="page"/>
-      </w:r>
-    </w:p>
-    <w:p>
-      <w:pPr>
-        <w:pStyle w:val="Heading1"/>
-        <w:rPr>
-          <w:rFonts w:ascii="Courier Std" w:hAnsi="Courier Std"/>
-        </w:rPr>
-      </w:pPr>
-      <w:bookmarkStart w:id="17" w:name="_Toc419063719"/>
-      <w:r>
-        <w:rPr>
-          <w:rFonts w:ascii="Courier Std" w:hAnsi="Courier Std"/>
-        </w:rPr>
-        <w:lastRenderedPageBreak/>
-        <w:t xml:space="preserve">VII </w:t>
-      </w:r>
-      <w:r>
-        <w:rPr>
-          <w:rFonts w:ascii="Courier Std" w:hAnsi="Courier Std"/>
-        </w:rPr>
-        <w:t>My profile</w:t>
-      </w:r>
-      <w:r>
-        <w:rPr>
-          <w:rFonts w:ascii="Courier Std" w:hAnsi="Courier Std"/>
-        </w:rPr>
-        <w:t xml:space="preserve"> Statechart diagram</w:t>
-      </w:r>
-      <w:bookmarkEnd w:id="17"/>
-    </w:p>
-    <w:p>
-      <w:pPr>
-        <w:rPr>
-          <w:rFonts w:ascii="Courier Std" w:hAnsi="Courier Std" w:cs="Courier New"/>
-          <w:b/>
-          <w:sz w:val="28"/>
-          <w:szCs w:val="28"/>
-          <w:lang w:val="en-US"/>
-        </w:rPr>
-      </w:pPr>
-      <w:r>
-        <w:rPr>
-          <w:rFonts w:ascii="Courier Std" w:hAnsi="Courier Std"/>
-        </w:rPr>
-        <w:br w:type="page"/>
-      </w:r>
-    </w:p>
-    <w:p>
-      <w:pPr>
-        <w:pStyle w:val="Heading1"/>
-        <w:rPr>
-          <w:rFonts w:ascii="Courier Std" w:hAnsi="Courier Std"/>
-        </w:rPr>
-      </w:pPr>
-      <w:bookmarkStart w:id="18" w:name="_Toc419063720"/>
-      <w:r>
-        <w:rPr>
-          <w:rFonts w:ascii="Courier Std" w:hAnsi="Courier Std"/>
-        </w:rPr>
-        <w:lastRenderedPageBreak/>
-        <w:t xml:space="preserve">VIII </w:t>
-      </w:r>
-      <w:r>
-        <w:rPr>
-          <w:rFonts w:ascii="Courier Std" w:hAnsi="Courier Std"/>
-        </w:rPr>
-        <w:t>Share Statechart diagram</w:t>
-      </w:r>
-      <w:bookmarkEnd w:id="18"/>
-    </w:p>
-    <w:p>
-      <w:pPr>
-        <w:rPr>
-          <w:rFonts w:ascii="Courier Std" w:hAnsi="Courier Std" w:cs="Courier New"/>
-          <w:b/>
-          <w:sz w:val="28"/>
-          <w:szCs w:val="28"/>
-          <w:lang w:val="en-US"/>
-        </w:rPr>
-      </w:pPr>
-      <w:r>
-        <w:rPr>
-          <w:rFonts w:ascii="Courier Std" w:hAnsi="Courier Std"/>
-        </w:rPr>
-        <w:br w:type="page"/>
-      </w:r>
-    </w:p>
-    <w:p>
-      <w:pPr>
-        <w:pStyle w:val="Heading1"/>
-        <w:rPr>
-          <w:rFonts w:ascii="Courier Std" w:hAnsi="Courier Std"/>
-        </w:rPr>
-      </w:pPr>
-      <w:bookmarkStart w:id="19" w:name="_Toc419063721"/>
-      <w:r>
-        <w:rPr>
-          <w:rFonts w:ascii="Courier Std" w:hAnsi="Courier Std"/>
-        </w:rPr>
-        <w:lastRenderedPageBreak/>
-        <w:t>IX Get Device information Statechart diagram</w:t>
-      </w:r>
-      <w:bookmarkEnd w:id="19"/>
-    </w:p>
-    <w:p>
-      <w:pPr>
-        <w:rPr>
-          <w:rFonts w:ascii="Courier Std" w:hAnsi="Courier Std" w:cs="Courier New"/>
-          <w:b/>
-          <w:sz w:val="28"/>
-          <w:szCs w:val="28"/>
-          <w:lang w:val="en-US"/>
-        </w:rPr>
-      </w:pPr>
-      <w:r>
-        <w:rPr>
-          <w:rFonts w:ascii="Courier Std" w:hAnsi="Courier Std"/>
-        </w:rPr>
-        <w:br w:type="page"/>
-      </w:r>
-    </w:p>
-    <w:p>
-      <w:pPr>
-        <w:pStyle w:val="Heading1"/>
-        <w:rPr>
-          <w:rFonts w:ascii="Courier Std" w:hAnsi="Courier Std"/>
-        </w:rPr>
-      </w:pPr>
-      <w:bookmarkStart w:id="20" w:name="_Toc419063722"/>
-      <w:r>
-        <w:rPr>
-          <w:rFonts w:ascii="Courier Std" w:hAnsi="Courier Std"/>
-        </w:rPr>
-        <w:lastRenderedPageBreak/>
-        <w:t>X Export Statechart diagram</w:t>
-      </w:r>
-      <w:bookmarkEnd w:id="20"/>
-    </w:p>
-    <w:p>
-      <w:pPr>
-        <w:pStyle w:val="Heading2"/>
-        <w:rPr>
-          <w:rFonts w:ascii="Courier Std" w:hAnsi="Courier Std"/>
-        </w:rPr>
-      </w:pPr>
-    </w:p>
     <w:sectPr>
-      <w:headerReference w:type="default" r:id="rId20"/>
-      <w:footerReference w:type="default" r:id="rId21"/>
       <w:pgSz w:w="16838" w:h="11906" w:orient="landscape" w:code="9"/>
       <w:pgMar w:top="540" w:right="1268" w:bottom="720" w:left="1440" w:header="720" w:footer="720" w:gutter="0"/>
       <w:cols w:space="720"/>
@@ -3035,7 +4291,7 @@
       <w:rPr>
         <w:rFonts w:ascii="Courier Std" w:hAnsi="Courier Std"/>
       </w:rPr>
-      <w:id w:val="122893050"/>
+      <w:id w:val="-720138091"/>
       <w:docPartObj>
         <w:docPartGallery w:val="Page Numbers (Bottom of Page)"/>
         <w:docPartUnique/>
@@ -3083,7 +4339,7 @@
             <w:rFonts w:ascii="Courier Std" w:hAnsi="Courier Std"/>
             <w:noProof/>
           </w:rPr>
-          <w:t>5</w:t>
+          <w:t>4</w:t>
         </w:r>
         <w:r>
           <w:rPr>
@@ -4203,7 +5459,7 @@
 </file>
 
 <file path=customXml/itemProps1.xml><?xml version="1.0" encoding="utf-8"?>
-<ds:datastoreItem xmlns:ds="http://schemas.openxmlformats.org/officeDocument/2006/customXml" ds:itemID="{CA50E401-E3F1-4907-B48E-F848F122B8DA}">
+<ds:datastoreItem xmlns:ds="http://schemas.openxmlformats.org/officeDocument/2006/customXml" ds:itemID="{1FFCFEEA-75B2-4486-B7C9-533230016D4C}">
   <ds:schemaRefs>
     <ds:schemaRef ds:uri="http://schemas.openxmlformats.org/officeDocument/2006/bibliography"/>
   </ds:schemaRefs>

</xml_diff>